<commit_message>
Organização final de todos os documentos e codigo
</commit_message>
<xml_diff>
--- a/Analise&Projeto/Documento de Requisitos/Documento de Requisitos V3.docx
+++ b/Analise&Projeto/Documento de Requisitos/Documento de Requisitos V3.docx
@@ -4,7 +4,7 @@
   <w:body>
     <w:p>
       <w:pPr>
-        <w:pStyle w:val="BodyText"/>
+        <w:pStyle w:val="Corpodetexto"/>
         <w:spacing w:before="0"/>
         <w:ind w:left="0"/>
         <w:rPr>
@@ -15,7 +15,7 @@
     </w:p>
     <w:p>
       <w:pPr>
-        <w:pStyle w:val="BodyText"/>
+        <w:pStyle w:val="Corpodetexto"/>
         <w:spacing w:before="5"/>
         <w:ind w:left="0"/>
         <w:rPr>
@@ -26,7 +26,7 @@
     </w:p>
     <w:p>
       <w:pPr>
-        <w:pStyle w:val="Title"/>
+        <w:pStyle w:val="Ttulo"/>
       </w:pPr>
       <w:r>
         <w:t>Modelo</w:t>
@@ -91,7 +91,7 @@
     </w:p>
     <w:p>
       <w:pPr>
-        <w:pStyle w:val="BodyText"/>
+        <w:pStyle w:val="Corpodetexto"/>
         <w:spacing w:before="10"/>
         <w:ind w:left="0"/>
         <w:rPr>
@@ -101,7 +101,7 @@
     </w:p>
     <w:p>
       <w:pPr>
-        <w:pStyle w:val="BodyText"/>
+        <w:pStyle w:val="Corpodetexto"/>
         <w:spacing w:before="0"/>
         <w:ind w:left="0"/>
         <w:rPr>
@@ -111,7 +111,7 @@
     </w:p>
     <w:p>
       <w:pPr>
-        <w:pStyle w:val="Heading2"/>
+        <w:pStyle w:val="Ttulo2"/>
         <w:numPr>
           <w:ilvl w:val="0"/>
           <w:numId w:val="2"/>
@@ -126,7 +126,7 @@
     </w:p>
     <w:p>
       <w:pPr>
-        <w:pStyle w:val="BodyText"/>
+        <w:pStyle w:val="Corpodetexto"/>
         <w:ind w:right="99" w:firstLine="600"/>
         <w:jc w:val="both"/>
       </w:pPr>
@@ -505,7 +505,7 @@
     </w:p>
     <w:p>
       <w:pPr>
-        <w:pStyle w:val="BodyText"/>
+        <w:pStyle w:val="Corpodetexto"/>
         <w:ind w:right="99" w:firstLine="600"/>
         <w:jc w:val="both"/>
       </w:pPr>
@@ -767,7 +767,7 @@
     </w:p>
     <w:p>
       <w:pPr>
-        <w:pStyle w:val="BodyText"/>
+        <w:pStyle w:val="Corpodetexto"/>
         <w:ind w:right="98" w:firstLine="600"/>
         <w:jc w:val="both"/>
       </w:pPr>
@@ -1002,7 +1002,7 @@
     </w:p>
     <w:p>
       <w:pPr>
-        <w:pStyle w:val="BodyText"/>
+        <w:pStyle w:val="Corpodetexto"/>
         <w:spacing w:before="5"/>
         <w:ind w:left="0"/>
         <w:rPr>
@@ -1012,7 +1012,7 @@
     </w:p>
     <w:p>
       <w:pPr>
-        <w:pStyle w:val="Heading2"/>
+        <w:pStyle w:val="Ttulo2"/>
         <w:numPr>
           <w:ilvl w:val="1"/>
           <w:numId w:val="2"/>
@@ -1027,7 +1027,7 @@
     </w:p>
     <w:p>
       <w:pPr>
-        <w:pStyle w:val="BodyText"/>
+        <w:pStyle w:val="Corpodetexto"/>
         <w:ind w:right="98" w:firstLine="600"/>
         <w:jc w:val="both"/>
       </w:pPr>
@@ -1145,7 +1145,7 @@
     </w:p>
     <w:p>
       <w:pPr>
-        <w:pStyle w:val="BodyText"/>
+        <w:pStyle w:val="Corpodetexto"/>
         <w:spacing w:before="0"/>
         <w:ind w:right="98"/>
         <w:jc w:val="both"/>
@@ -1293,7 +1293,7 @@
     </w:p>
     <w:p>
       <w:pPr>
-        <w:pStyle w:val="Heading1"/>
+        <w:pStyle w:val="Ttulo1"/>
         <w:numPr>
           <w:ilvl w:val="1"/>
           <w:numId w:val="2"/>
@@ -1310,7 +1310,7 @@
     </w:p>
     <w:p>
       <w:pPr>
-        <w:pStyle w:val="ListParagraph"/>
+        <w:pStyle w:val="PargrafodaLista"/>
         <w:numPr>
           <w:ilvl w:val="2"/>
           <w:numId w:val="2"/>
@@ -1335,7 +1335,7 @@
     </w:p>
     <w:p>
       <w:pPr>
-        <w:pStyle w:val="ListParagraph"/>
+        <w:pStyle w:val="PargrafodaLista"/>
         <w:numPr>
           <w:ilvl w:val="2"/>
           <w:numId w:val="2"/>
@@ -1360,7 +1360,7 @@
     </w:p>
     <w:p>
       <w:pPr>
-        <w:pStyle w:val="BodyText"/>
+        <w:pStyle w:val="Corpodetexto"/>
         <w:spacing w:before="0"/>
         <w:ind w:left="820" w:right="116"/>
       </w:pPr>
@@ -1460,7 +1460,7 @@
     </w:p>
     <w:p>
       <w:pPr>
-        <w:pStyle w:val="BodyText"/>
+        <w:pStyle w:val="Corpodetexto"/>
         <w:spacing w:before="0"/>
         <w:ind w:left="820" w:right="423"/>
       </w:pPr>
@@ -1479,7 +1479,7 @@
     </w:p>
     <w:p>
       <w:pPr>
-        <w:pStyle w:val="ListParagraph"/>
+        <w:pStyle w:val="PargrafodaLista"/>
         <w:numPr>
           <w:ilvl w:val="2"/>
           <w:numId w:val="2"/>
@@ -1517,7 +1517,7 @@
     </w:p>
     <w:p>
       <w:pPr>
-        <w:pStyle w:val="BodyText"/>
+        <w:pStyle w:val="Corpodetexto"/>
         <w:spacing w:before="0"/>
         <w:ind w:left="820" w:right="254"/>
         <w:jc w:val="both"/>
@@ -1555,7 +1555,7 @@
     </w:p>
     <w:p>
       <w:pPr>
-        <w:pStyle w:val="ListParagraph"/>
+        <w:pStyle w:val="PargrafodaLista"/>
         <w:numPr>
           <w:ilvl w:val="2"/>
           <w:numId w:val="2"/>
@@ -1593,7 +1593,7 @@
     </w:p>
     <w:p>
       <w:pPr>
-        <w:pStyle w:val="BodyText"/>
+        <w:pStyle w:val="Corpodetexto"/>
         <w:spacing w:before="5"/>
         <w:ind w:left="0"/>
         <w:rPr>
@@ -1603,7 +1603,7 @@
     </w:p>
     <w:p>
       <w:pPr>
-        <w:pStyle w:val="Heading1"/>
+        <w:pStyle w:val="Ttulo1"/>
         <w:numPr>
           <w:ilvl w:val="1"/>
           <w:numId w:val="2"/>
@@ -1619,7 +1619,7 @@
     </w:p>
     <w:p>
       <w:pPr>
-        <w:pStyle w:val="BodyText"/>
+        <w:pStyle w:val="Corpodetexto"/>
         <w:spacing w:before="6"/>
         <w:ind w:left="0"/>
         <w:rPr>
@@ -1631,7 +1631,7 @@
     </w:p>
     <w:p>
       <w:pPr>
-        <w:pStyle w:val="ListParagraph"/>
+        <w:pStyle w:val="PargrafodaLista"/>
         <w:numPr>
           <w:ilvl w:val="2"/>
           <w:numId w:val="2"/>
@@ -1851,7 +1851,7 @@
     </w:p>
     <w:p>
       <w:pPr>
-        <w:pStyle w:val="ListParagraph"/>
+        <w:pStyle w:val="PargrafodaLista"/>
         <w:numPr>
           <w:ilvl w:val="2"/>
           <w:numId w:val="2"/>
@@ -1888,7 +1888,7 @@
     </w:p>
     <w:p>
       <w:pPr>
-        <w:pStyle w:val="ListParagraph"/>
+        <w:pStyle w:val="PargrafodaLista"/>
         <w:numPr>
           <w:ilvl w:val="2"/>
           <w:numId w:val="2"/>
@@ -1925,7 +1925,7 @@
     </w:p>
     <w:p>
       <w:pPr>
-        <w:pStyle w:val="ListParagraph"/>
+        <w:pStyle w:val="PargrafodaLista"/>
         <w:numPr>
           <w:ilvl w:val="2"/>
           <w:numId w:val="2"/>
@@ -1962,7 +1962,7 @@
     </w:p>
     <w:p>
       <w:pPr>
-        <w:pStyle w:val="ListParagraph"/>
+        <w:pStyle w:val="PargrafodaLista"/>
         <w:numPr>
           <w:ilvl w:val="2"/>
           <w:numId w:val="2"/>
@@ -2012,7 +2012,7 @@
     </w:p>
     <w:p>
       <w:pPr>
-        <w:pStyle w:val="ListParagraph"/>
+        <w:pStyle w:val="PargrafodaLista"/>
         <w:numPr>
           <w:ilvl w:val="2"/>
           <w:numId w:val="2"/>
@@ -2062,7 +2062,7 @@
     </w:p>
     <w:p>
       <w:pPr>
-        <w:pStyle w:val="ListParagraph"/>
+        <w:pStyle w:val="PargrafodaLista"/>
         <w:numPr>
           <w:ilvl w:val="2"/>
           <w:numId w:val="2"/>
@@ -2281,7 +2281,7 @@
     </w:p>
     <w:p>
       <w:pPr>
-        <w:pStyle w:val="ListParagraph"/>
+        <w:pStyle w:val="PargrafodaLista"/>
         <w:numPr>
           <w:ilvl w:val="2"/>
           <w:numId w:val="2"/>
@@ -2305,7 +2305,7 @@
     </w:p>
     <w:p>
       <w:pPr>
-        <w:pStyle w:val="ListParagraph"/>
+        <w:pStyle w:val="PargrafodaLista"/>
         <w:numPr>
           <w:ilvl w:val="2"/>
           <w:numId w:val="2"/>
@@ -2329,7 +2329,7 @@
     </w:p>
     <w:p>
       <w:pPr>
-        <w:pStyle w:val="ListParagraph"/>
+        <w:pStyle w:val="PargrafodaLista"/>
         <w:numPr>
           <w:ilvl w:val="2"/>
           <w:numId w:val="2"/>
@@ -2418,7 +2418,7 @@
     </w:p>
     <w:p>
       <w:pPr>
-        <w:pStyle w:val="ListParagraph"/>
+        <w:pStyle w:val="PargrafodaLista"/>
         <w:numPr>
           <w:ilvl w:val="2"/>
           <w:numId w:val="2"/>
@@ -2443,7 +2443,7 @@
     </w:p>
     <w:p>
       <w:pPr>
-        <w:pStyle w:val="ListParagraph"/>
+        <w:pStyle w:val="PargrafodaLista"/>
         <w:numPr>
           <w:ilvl w:val="2"/>
           <w:numId w:val="2"/>
@@ -2467,7 +2467,7 @@
     </w:p>
     <w:p>
       <w:pPr>
-        <w:pStyle w:val="ListParagraph"/>
+        <w:pStyle w:val="PargrafodaLista"/>
         <w:numPr>
           <w:ilvl w:val="2"/>
           <w:numId w:val="2"/>
@@ -2491,7 +2491,7 @@
     </w:p>
     <w:p>
       <w:pPr>
-        <w:pStyle w:val="ListParagraph"/>
+        <w:pStyle w:val="PargrafodaLista"/>
         <w:numPr>
           <w:ilvl w:val="2"/>
           <w:numId w:val="2"/>
@@ -2515,7 +2515,7 @@
     </w:p>
     <w:p>
       <w:pPr>
-        <w:pStyle w:val="ListParagraph"/>
+        <w:pStyle w:val="PargrafodaLista"/>
         <w:numPr>
           <w:ilvl w:val="2"/>
           <w:numId w:val="2"/>
@@ -2543,7 +2543,7 @@
     </w:p>
     <w:p>
       <w:pPr>
-        <w:pStyle w:val="Heading1"/>
+        <w:pStyle w:val="Ttulo1"/>
         <w:numPr>
           <w:ilvl w:val="1"/>
           <w:numId w:val="2"/>
@@ -2560,7 +2560,7 @@
     </w:p>
     <w:p>
       <w:pPr>
-        <w:pStyle w:val="BodyText"/>
+        <w:pStyle w:val="Corpodetexto"/>
         <w:spacing w:before="120"/>
         <w:ind w:left="160"/>
       </w:pPr>
@@ -2573,7 +2573,7 @@
     </w:p>
     <w:p>
       <w:pPr>
-        <w:pStyle w:val="ListParagraph"/>
+        <w:pStyle w:val="PargrafodaLista"/>
         <w:numPr>
           <w:ilvl w:val="2"/>
           <w:numId w:val="2"/>
@@ -2615,7 +2615,7 @@
     </w:p>
     <w:p>
       <w:pPr>
-        <w:pStyle w:val="ListParagraph"/>
+        <w:pStyle w:val="PargrafodaLista"/>
         <w:numPr>
           <w:ilvl w:val="2"/>
           <w:numId w:val="2"/>
@@ -2642,7 +2642,7 @@
     </w:p>
     <w:p>
       <w:pPr>
-        <w:pStyle w:val="ListParagraph"/>
+        <w:pStyle w:val="PargrafodaLista"/>
         <w:numPr>
           <w:ilvl w:val="2"/>
           <w:numId w:val="2"/>
@@ -2669,7 +2669,7 @@
     </w:p>
     <w:p>
       <w:pPr>
-        <w:pStyle w:val="BodyText"/>
+        <w:pStyle w:val="Corpodetexto"/>
         <w:spacing w:before="4"/>
         <w:ind w:left="0"/>
         <w:rPr>
@@ -2679,7 +2679,7 @@
     </w:p>
     <w:p>
       <w:pPr>
-        <w:pStyle w:val="Heading1"/>
+        <w:pStyle w:val="Ttulo1"/>
         <w:numPr>
           <w:ilvl w:val="1"/>
           <w:numId w:val="2"/>
@@ -2704,7 +2704,7 @@
     </w:p>
     <w:p>
       <w:pPr>
-        <w:pStyle w:val="BodyText"/>
+        <w:pStyle w:val="Corpodetexto"/>
         <w:ind w:left="160"/>
       </w:pPr>
       <w:r>
@@ -2716,7 +2716,7 @@
     </w:p>
     <w:p>
       <w:pPr>
-        <w:pStyle w:val="ListParagraph"/>
+        <w:pStyle w:val="PargrafodaLista"/>
         <w:numPr>
           <w:ilvl w:val="2"/>
           <w:numId w:val="2"/>
@@ -2743,7 +2743,7 @@
     </w:p>
     <w:p>
       <w:pPr>
-        <w:pStyle w:val="ListParagraph"/>
+        <w:pStyle w:val="PargrafodaLista"/>
         <w:numPr>
           <w:ilvl w:val="2"/>
           <w:numId w:val="2"/>
@@ -2843,7 +2843,7 @@
     </w:p>
     <w:p>
       <w:pPr>
-        <w:pStyle w:val="ListParagraph"/>
+        <w:pStyle w:val="PargrafodaLista"/>
         <w:numPr>
           <w:ilvl w:val="0"/>
           <w:numId w:val="2"/>
@@ -2872,7 +2872,7 @@
     </w:p>
     <w:p>
       <w:pPr>
-        <w:pStyle w:val="BodyText"/>
+        <w:pStyle w:val="Corpodetexto"/>
         <w:spacing w:before="3"/>
         <w:ind w:left="0"/>
         <w:rPr>
@@ -2885,7 +2885,7 @@
     </w:p>
     <w:p>
       <w:pPr>
-        <w:pStyle w:val="Heading1"/>
+        <w:pStyle w:val="Ttulo1"/>
         <w:numPr>
           <w:ilvl w:val="1"/>
           <w:numId w:val="2"/>
@@ -2901,7 +2901,17 @@
     </w:p>
     <w:p>
       <w:pPr>
-        <w:pStyle w:val="BodyText"/>
+        <w:pStyle w:val="Ttulo1"/>
+        <w:tabs>
+          <w:tab w:val="left" w:pos="565"/>
+        </w:tabs>
+        <w:spacing w:before="0"/>
+        <w:ind w:left="100" w:firstLine="0"/>
+      </w:pPr>
+    </w:p>
+    <w:p>
+      <w:pPr>
+        <w:pStyle w:val="Corpodetexto"/>
       </w:pPr>
       <w:r>
         <w:t>RF01-</w:t>
@@ -2949,6 +2959,95 @@
         <w:t xml:space="preserve"> </w:t>
       </w:r>
       <w:r>
+        <w:t>registra</w:t>
+      </w:r>
+      <w:r>
+        <w:t>-se</w:t>
+      </w:r>
+      <w:r>
+        <w:rPr>
+          <w:spacing w:val="-2"/>
+        </w:rPr>
+        <w:t xml:space="preserve"> </w:t>
+      </w:r>
+      <w:r>
+        <w:t>no</w:t>
+      </w:r>
+      <w:r>
+        <w:rPr>
+          <w:spacing w:val="-1"/>
+        </w:rPr>
+        <w:t xml:space="preserve"> </w:t>
+      </w:r>
+      <w:r>
+        <w:t>software,</w:t>
+      </w:r>
+      <w:r>
+        <w:rPr>
+          <w:spacing w:val="-1"/>
+        </w:rPr>
+        <w:t xml:space="preserve"> </w:t>
+      </w:r>
+      <w:r>
+        <w:t>a partir dos seguintes dados: nome, cpf, email, senha e curso.</w:t>
+      </w:r>
+    </w:p>
+    <w:p>
+      <w:pPr>
+        <w:pStyle w:val="Corpodetexto"/>
+      </w:pPr>
+      <w:r>
+        <w:t>RF0</w:t>
+      </w:r>
+      <w:r>
+        <w:t>2</w:t>
+      </w:r>
+      <w:r>
+        <w:t>-</w:t>
+      </w:r>
+      <w:r>
+        <w:rPr>
+          <w:spacing w:val="13"/>
+        </w:rPr>
+        <w:t xml:space="preserve"> </w:t>
+      </w:r>
+      <w:r>
+        <w:t>O</w:t>
+      </w:r>
+      <w:r>
+        <w:rPr>
+          <w:spacing w:val="-1"/>
+        </w:rPr>
+        <w:t xml:space="preserve"> </w:t>
+      </w:r>
+      <w:r>
+        <w:t>coordenador</w:t>
+      </w:r>
+      <w:r>
+        <w:rPr>
+          <w:spacing w:val="-2"/>
+        </w:rPr>
+        <w:t xml:space="preserve"> </w:t>
+      </w:r>
+      <w:r>
+        <w:t>deve</w:t>
+      </w:r>
+      <w:r>
+        <w:rPr>
+          <w:spacing w:val="-1"/>
+        </w:rPr>
+        <w:t xml:space="preserve"> </w:t>
+      </w:r>
+      <w:r>
+        <w:t>poder</w:t>
+      </w:r>
+      <w:r>
+        <w:rPr>
+          <w:spacing w:val="-1"/>
+        </w:rPr>
+        <w:t xml:space="preserve"> </w:t>
+      </w:r>
+      <w:r>
         <w:t>autenticar-se</w:t>
       </w:r>
       <w:r>
@@ -3032,14 +3131,38 @@
       <w:r>
         <w:t xml:space="preserve"> </w:t>
       </w:r>
-      <w:r>
-        <w:t>O cadastro desses usuários deve incluir,</w:t>
-      </w:r>
-      <w:r>
-        <w:t xml:space="preserve"> </w:t>
-      </w:r>
-      <w:r>
-        <w:t>as seguintes informações: nome completo, email institucional, senha</w:t>
+    </w:p>
+    <w:p>
+      <w:pPr>
+        <w:pStyle w:val="Corpodetexto"/>
+        <w:ind w:right="195"/>
+      </w:pPr>
+      <w:r>
+        <w:t>RF0</w:t>
+      </w:r>
+      <w:r>
+        <w:t>3</w:t>
+      </w:r>
+      <w:r>
+        <w:t xml:space="preserve"> - Um estudante deve poder registrar-se no software, desde que forneça nome completo, CPF, RA,</w:t>
+      </w:r>
+      <w:r>
+        <w:rPr>
+          <w:spacing w:val="-57"/>
+        </w:rPr>
+        <w:t xml:space="preserve"> </w:t>
+      </w:r>
+      <w:r>
+        <w:t>email institucional</w:t>
+      </w:r>
+      <w:r>
+        <w:t>,</w:t>
+      </w:r>
+      <w:r>
+        <w:t xml:space="preserve"> a senha</w:t>
+      </w:r>
+      <w:r>
+        <w:t xml:space="preserve"> e curso</w:t>
       </w:r>
       <w:r>
         <w:t>.</w:t>
@@ -3047,11 +3170,140 @@
     </w:p>
     <w:p>
       <w:pPr>
-        <w:pStyle w:val="BodyText"/>
-        <w:ind w:right="195"/>
-      </w:pPr>
-      <w:r>
-        <w:t>RF02 - Um estudante deve poder registrar-se no software, desde que forneça nome completo, CPF, RA,</w:t>
+        <w:pStyle w:val="Corpodetexto"/>
+        <w:ind w:right="205"/>
+      </w:pPr>
+      <w:r>
+        <w:t>RF0</w:t>
+      </w:r>
+      <w:r>
+        <w:t>4</w:t>
+      </w:r>
+      <w:r>
+        <w:rPr>
+          <w:spacing w:val="-2"/>
+        </w:rPr>
+        <w:t xml:space="preserve"> </w:t>
+      </w:r>
+      <w:r>
+        <w:t>-</w:t>
+      </w:r>
+      <w:r>
+        <w:rPr>
+          <w:spacing w:val="-2"/>
+        </w:rPr>
+        <w:t xml:space="preserve"> </w:t>
+      </w:r>
+      <w:r>
+        <w:t>Um</w:t>
+      </w:r>
+      <w:r>
+        <w:rPr>
+          <w:spacing w:val="-1"/>
+        </w:rPr>
+        <w:t xml:space="preserve"> </w:t>
+      </w:r>
+      <w:r>
+        <w:t>estudante</w:t>
+      </w:r>
+      <w:r>
+        <w:rPr>
+          <w:spacing w:val="-2"/>
+        </w:rPr>
+        <w:t xml:space="preserve"> </w:t>
+      </w:r>
+      <w:r>
+        <w:t>deve</w:t>
+      </w:r>
+      <w:r>
+        <w:rPr>
+          <w:spacing w:val="-1"/>
+        </w:rPr>
+        <w:t xml:space="preserve"> </w:t>
+      </w:r>
+      <w:r>
+        <w:t>poder</w:t>
+      </w:r>
+      <w:r>
+        <w:rPr>
+          <w:spacing w:val="-2"/>
+        </w:rPr>
+        <w:t xml:space="preserve"> </w:t>
+      </w:r>
+      <w:r>
+        <w:t>autenticar-se</w:t>
+      </w:r>
+      <w:r>
+        <w:rPr>
+          <w:spacing w:val="-1"/>
+        </w:rPr>
+        <w:t xml:space="preserve"> </w:t>
+      </w:r>
+      <w:r>
+        <w:t>no</w:t>
+      </w:r>
+      <w:r>
+        <w:rPr>
+          <w:spacing w:val="-2"/>
+        </w:rPr>
+        <w:t xml:space="preserve"> </w:t>
+      </w:r>
+      <w:r>
+        <w:t>software</w:t>
+      </w:r>
+      <w:r>
+        <w:rPr>
+          <w:spacing w:val="-2"/>
+        </w:rPr>
+        <w:t xml:space="preserve"> </w:t>
+      </w:r>
+      <w:r>
+        <w:t>desde</w:t>
+      </w:r>
+      <w:r>
+        <w:rPr>
+          <w:spacing w:val="-1"/>
+        </w:rPr>
+        <w:t xml:space="preserve"> </w:t>
+      </w:r>
+      <w:r>
+        <w:t>que</w:t>
+      </w:r>
+      <w:r>
+        <w:rPr>
+          <w:spacing w:val="-2"/>
+        </w:rPr>
+        <w:t xml:space="preserve"> </w:t>
+      </w:r>
+      <w:r>
+        <w:t>previamente</w:t>
+      </w:r>
+      <w:r>
+        <w:rPr>
+          <w:spacing w:val="-1"/>
+        </w:rPr>
+        <w:t xml:space="preserve"> </w:t>
+      </w:r>
+      <w:r>
+        <w:t>cadastrado,</w:t>
+      </w:r>
+      <w:r>
+        <w:rPr>
+          <w:spacing w:val="-2"/>
+        </w:rPr>
+        <w:t xml:space="preserve"> </w:t>
+      </w:r>
+      <w:r>
+        <w:t>por</w:t>
+      </w:r>
+      <w:r>
+        <w:rPr>
+          <w:spacing w:val="-1"/>
+        </w:rPr>
+        <w:t xml:space="preserve"> </w:t>
+      </w:r>
+      <w:r>
+        <w:t>meio</w:t>
       </w:r>
       <w:r>
         <w:rPr>
@@ -3060,167 +3312,12 @@
         <w:t xml:space="preserve"> </w:t>
       </w:r>
       <w:r>
-        <w:t>email institucional e a senha.</w:t>
-      </w:r>
-    </w:p>
-    <w:p>
-      <w:pPr>
-        <w:pStyle w:val="BodyText"/>
-        <w:ind w:right="205"/>
-      </w:pPr>
-      <w:r>
-        <w:t>RF03</w:t>
-      </w:r>
-      <w:r>
-        <w:rPr>
-          <w:spacing w:val="-2"/>
-        </w:rPr>
-        <w:t xml:space="preserve"> </w:t>
-      </w:r>
-      <w:r>
-        <w:t>-</w:t>
-      </w:r>
-      <w:r>
-        <w:rPr>
-          <w:spacing w:val="-2"/>
-        </w:rPr>
-        <w:t xml:space="preserve"> </w:t>
-      </w:r>
-      <w:r>
-        <w:t>Um</w:t>
-      </w:r>
-      <w:r>
-        <w:rPr>
-          <w:spacing w:val="-1"/>
-        </w:rPr>
-        <w:t xml:space="preserve"> </w:t>
-      </w:r>
-      <w:r>
-        <w:t>estudante</w:t>
-      </w:r>
-      <w:r>
-        <w:rPr>
-          <w:spacing w:val="-2"/>
-        </w:rPr>
-        <w:t xml:space="preserve"> </w:t>
-      </w:r>
-      <w:r>
-        <w:t>deve</w:t>
-      </w:r>
-      <w:r>
-        <w:rPr>
-          <w:spacing w:val="-1"/>
-        </w:rPr>
-        <w:t xml:space="preserve"> </w:t>
-      </w:r>
-      <w:r>
-        <w:t>poder</w:t>
-      </w:r>
-      <w:r>
-        <w:rPr>
-          <w:spacing w:val="-2"/>
-        </w:rPr>
-        <w:t xml:space="preserve"> </w:t>
-      </w:r>
-      <w:r>
-        <w:t>autenticar-se</w:t>
-      </w:r>
-      <w:r>
-        <w:rPr>
-          <w:spacing w:val="-1"/>
-        </w:rPr>
-        <w:t xml:space="preserve"> </w:t>
-      </w:r>
-      <w:r>
-        <w:t>no</w:t>
-      </w:r>
-      <w:r>
-        <w:rPr>
-          <w:spacing w:val="-2"/>
-        </w:rPr>
-        <w:t xml:space="preserve"> </w:t>
-      </w:r>
-      <w:r>
-        <w:t>software</w:t>
-      </w:r>
-      <w:r>
-        <w:rPr>
-          <w:spacing w:val="-2"/>
-        </w:rPr>
-        <w:t xml:space="preserve"> </w:t>
-      </w:r>
-      <w:r>
-        <w:t>desde</w:t>
-      </w:r>
-      <w:r>
-        <w:rPr>
-          <w:spacing w:val="-1"/>
-        </w:rPr>
-        <w:t xml:space="preserve"> </w:t>
-      </w:r>
-      <w:r>
-        <w:t>que</w:t>
-      </w:r>
-      <w:r>
-        <w:rPr>
-          <w:spacing w:val="-2"/>
-        </w:rPr>
-        <w:t xml:space="preserve"> </w:t>
-      </w:r>
-      <w:r>
-        <w:t>previamente</w:t>
-      </w:r>
-      <w:r>
-        <w:rPr>
-          <w:spacing w:val="-1"/>
-        </w:rPr>
-        <w:t xml:space="preserve"> </w:t>
-      </w:r>
-      <w:r>
-        <w:t>cadastrado,</w:t>
-      </w:r>
-      <w:r>
-        <w:rPr>
-          <w:spacing w:val="-2"/>
-        </w:rPr>
-        <w:t xml:space="preserve"> </w:t>
-      </w:r>
-      <w:r>
-        <w:t>por</w:t>
-      </w:r>
-      <w:r>
-        <w:rPr>
-          <w:spacing w:val="-1"/>
-        </w:rPr>
-        <w:t xml:space="preserve"> </w:t>
-      </w:r>
-      <w:r>
-        <w:t>meio</w:t>
-      </w:r>
-      <w:r>
-        <w:rPr>
-          <w:spacing w:val="-57"/>
-        </w:rPr>
-        <w:t xml:space="preserve"> </w:t>
-      </w:r>
-      <w:r>
         <w:t>do email e senhas pré-cadastradas.</w:t>
       </w:r>
     </w:p>
     <w:p>
       <w:pPr>
-        <w:pStyle w:val="BodyText"/>
-      </w:pPr>
-      <w:r>
-        <w:t xml:space="preserve">RF04 - </w:t>
-      </w:r>
-      <w:r>
-        <w:t>O software deve associar automaticamente o estudante ao seu curso, com base em seu Registro Acadêmico (RA), ao acessar o sistema.</w:t>
-      </w:r>
-    </w:p>
-    <w:p>
-      <w:pPr>
-        <w:pStyle w:val="BodyText"/>
+        <w:pStyle w:val="Corpodetexto"/>
         <w:spacing w:line="343" w:lineRule="auto"/>
         <w:ind w:left="102" w:right="102"/>
         <w:jc w:val="both"/>
@@ -3235,12 +3332,24 @@
         <w:t xml:space="preserve"> - </w:t>
       </w:r>
       <w:r>
-        <w:t xml:space="preserve">O estudante deve poder adicionar uma atividade, foornecendo o dados nome da atividade, descrição, data e horas. </w:t>
-      </w:r>
-    </w:p>
-    <w:p>
-      <w:pPr>
-        <w:pStyle w:val="BodyText"/>
+        <w:t>O estudante deve poder adicionar uma atividade, foornecendo o dados nome da atividade, descrição, data</w:t>
+      </w:r>
+      <w:r>
+        <w:t xml:space="preserve">, </w:t>
+      </w:r>
+      <w:r>
+        <w:t xml:space="preserve"> horas</w:t>
+      </w:r>
+      <w:r>
+        <w:t>, tipo da atividade e um documento comprobatório</w:t>
+      </w:r>
+      <w:r>
+        <w:t xml:space="preserve">. </w:t>
+      </w:r>
+    </w:p>
+    <w:p>
+      <w:pPr>
+        <w:pStyle w:val="Corpodetexto"/>
         <w:spacing w:before="0"/>
       </w:pPr>
       <w:r>
@@ -3255,40 +3364,529 @@
     </w:p>
     <w:p>
       <w:pPr>
-        <w:pStyle w:val="BodyText"/>
-      </w:pPr>
-      <w:r>
-        <w:t>RF0</w:t>
+        <w:pStyle w:val="Corpodetexto"/>
+      </w:pPr>
+      <w:r>
+        <w:t>RF</w:t>
+      </w:r>
+      <w:r>
+        <w:t>0</w:t>
       </w:r>
       <w:r>
         <w:t>7</w:t>
       </w:r>
       <w:r>
         <w:rPr>
+          <w:spacing w:val="43"/>
+        </w:rPr>
+        <w:t xml:space="preserve"> </w:t>
+      </w:r>
+      <w:r>
+        <w:t>-</w:t>
+      </w:r>
+      <w:r>
+        <w:rPr>
+          <w:spacing w:val="44"/>
+        </w:rPr>
+        <w:t xml:space="preserve"> </w:t>
+      </w:r>
+      <w:r>
+        <w:t>O</w:t>
+      </w:r>
+      <w:r>
+        <w:rPr>
+          <w:spacing w:val="43"/>
+        </w:rPr>
+        <w:t xml:space="preserve"> </w:t>
+      </w:r>
+      <w:r>
+        <w:t>coordenador</w:t>
+      </w:r>
+      <w:r>
+        <w:rPr>
+          <w:spacing w:val="44"/>
+        </w:rPr>
+        <w:t xml:space="preserve"> </w:t>
+      </w:r>
+      <w:r>
+        <w:t>deve</w:t>
+      </w:r>
+      <w:r>
+        <w:rPr>
+          <w:spacing w:val="44"/>
+        </w:rPr>
+        <w:t xml:space="preserve"> </w:t>
+      </w:r>
+      <w:r>
+        <w:t>conferir</w:t>
+      </w:r>
+      <w:r>
+        <w:rPr>
+          <w:spacing w:val="29"/>
+        </w:rPr>
+        <w:t xml:space="preserve"> </w:t>
+      </w:r>
+      <w:r>
+        <w:t>a</w:t>
+      </w:r>
+      <w:r>
+        <w:rPr>
+          <w:spacing w:val="29"/>
+        </w:rPr>
+        <w:t xml:space="preserve"> </w:t>
+      </w:r>
+      <w:r>
+        <w:t>atividade</w:t>
+      </w:r>
+      <w:r>
+        <w:rPr>
+          <w:spacing w:val="29"/>
+        </w:rPr>
+        <w:t xml:space="preserve"> </w:t>
+      </w:r>
+      <w:r>
+        <w:t>concluída</w:t>
+      </w:r>
+      <w:r>
+        <w:rPr>
           <w:spacing w:val="28"/>
         </w:rPr>
         <w:t xml:space="preserve"> </w:t>
       </w:r>
       <w:r>
+        <w:t>pelo</w:t>
+      </w:r>
+      <w:r>
+        <w:rPr>
+          <w:spacing w:val="29"/>
+        </w:rPr>
+        <w:t xml:space="preserve"> </w:t>
+      </w:r>
+      <w:r>
+        <w:t>estudante</w:t>
+      </w:r>
+      <w:r>
+        <w:t>, encaminhar para o conselho</w:t>
+      </w:r>
+      <w:r>
+        <w:rPr>
+          <w:spacing w:val="29"/>
+        </w:rPr>
+        <w:t xml:space="preserve"> </w:t>
+      </w:r>
+      <w:r>
+        <w:t>e</w:t>
+      </w:r>
+      <w:r>
+        <w:rPr>
+          <w:spacing w:val="29"/>
+        </w:rPr>
+        <w:t xml:space="preserve"> </w:t>
+      </w:r>
+      <w:r>
+        <w:t>avaliá-la</w:t>
+      </w:r>
+      <w:r>
+        <w:t xml:space="preserve"> </w:t>
+      </w:r>
+      <w:r>
+        <w:rPr>
+          <w:spacing w:val="-57"/>
+        </w:rPr>
+        <w:t xml:space="preserve"> </w:t>
+      </w:r>
+      <w:r>
+        <w:rPr>
+          <w:spacing w:val="-57"/>
+        </w:rPr>
+        <w:t xml:space="preserve">  </w:t>
+      </w:r>
+      <w:r>
+        <w:t>como "aceitar"</w:t>
+      </w:r>
+      <w:r>
+        <w:t xml:space="preserve"> </w:t>
+      </w:r>
+      <w:r>
+        <w:t>ou "negar".</w:t>
+      </w:r>
+    </w:p>
+    <w:p>
+      <w:pPr>
+        <w:pStyle w:val="Corpodetexto"/>
+      </w:pPr>
+      <w:r>
+        <w:t>RF</w:t>
+      </w:r>
+      <w:r>
+        <w:t>0</w:t>
+      </w:r>
+      <w:r>
+        <w:t>8</w:t>
+      </w:r>
+      <w:r>
+        <w:rPr>
+          <w:spacing w:val="43"/>
+        </w:rPr>
+        <w:t xml:space="preserve"> </w:t>
+      </w:r>
+      <w:r>
         <w:t>-</w:t>
       </w:r>
       <w:r>
         <w:rPr>
+          <w:spacing w:val="43"/>
+        </w:rPr>
+        <w:t xml:space="preserve"> </w:t>
+      </w:r>
+      <w:r>
+        <w:t>O</w:t>
+      </w:r>
+      <w:r>
+        <w:rPr>
+          <w:spacing w:val="43"/>
+        </w:rPr>
+        <w:t xml:space="preserve"> </w:t>
+      </w:r>
+      <w:r>
+        <w:t>estudante</w:t>
+      </w:r>
+      <w:r>
+        <w:rPr>
+          <w:spacing w:val="43"/>
+        </w:rPr>
+        <w:t xml:space="preserve"> </w:t>
+      </w:r>
+      <w:r>
+        <w:t>deve</w:t>
+      </w:r>
+      <w:r>
+        <w:rPr>
+          <w:spacing w:val="43"/>
+        </w:rPr>
+        <w:t xml:space="preserve"> </w:t>
+      </w:r>
+      <w:r>
+        <w:t>poder</w:t>
+      </w:r>
+      <w:r>
+        <w:rPr>
+          <w:spacing w:val="43"/>
+        </w:rPr>
+        <w:t xml:space="preserve"> </w:t>
+      </w:r>
+      <w:r>
+        <w:t>visualizar</w:t>
+      </w:r>
+      <w:r>
+        <w:rPr>
+          <w:spacing w:val="43"/>
+        </w:rPr>
+        <w:t xml:space="preserve"> </w:t>
+      </w:r>
+      <w:r>
+        <w:t>um</w:t>
+      </w:r>
+      <w:r>
+        <w:rPr>
+          <w:spacing w:val="43"/>
+        </w:rPr>
+        <w:t xml:space="preserve"> </w:t>
+      </w:r>
+      <w:r>
+        <w:t>histórico</w:t>
+      </w:r>
+      <w:r>
+        <w:rPr>
+          <w:spacing w:val="43"/>
+        </w:rPr>
+        <w:t xml:space="preserve"> </w:t>
+      </w:r>
+      <w:r>
+        <w:t>de</w:t>
+      </w:r>
+      <w:r>
+        <w:rPr>
+          <w:spacing w:val="43"/>
+        </w:rPr>
+        <w:t xml:space="preserve"> </w:t>
+      </w:r>
+      <w:r>
+        <w:t>atividades</w:t>
+      </w:r>
+      <w:r>
+        <w:rPr>
+          <w:spacing w:val="43"/>
+        </w:rPr>
+        <w:t xml:space="preserve"> </w:t>
+      </w:r>
+      <w:r>
+        <w:t>submetidas,</w:t>
+      </w:r>
+      <w:r>
+        <w:rPr>
+          <w:spacing w:val="43"/>
+        </w:rPr>
+        <w:t xml:space="preserve"> </w:t>
+      </w:r>
+      <w:r>
+        <w:t>com</w:t>
+      </w:r>
+      <w:r>
+        <w:rPr>
           <w:spacing w:val="29"/>
         </w:rPr>
         <w:t xml:space="preserve"> </w:t>
       </w:r>
       <w:r>
+        <w:t>status</w:t>
+      </w:r>
+      <w:r>
+        <w:rPr>
+          <w:spacing w:val="28"/>
+        </w:rPr>
+        <w:t xml:space="preserve"> </w:t>
+      </w:r>
+      <w:r>
+        <w:t>atual</w:t>
+      </w:r>
+      <w:r>
+        <w:rPr>
+          <w:spacing w:val="-57"/>
+        </w:rPr>
+        <w:t xml:space="preserve"> </w:t>
+      </w:r>
+      <w:r>
+        <w:t>(pendente, aprovado, negado).</w:t>
+      </w:r>
+    </w:p>
+    <w:p>
+      <w:pPr>
+        <w:pStyle w:val="Corpodetexto"/>
+      </w:pPr>
+      <w:r>
+        <w:t>RF</w:t>
+      </w:r>
+      <w:r>
+        <w:t>09</w:t>
+      </w:r>
+      <w:r>
+        <w:rPr>
+          <w:spacing w:val="13"/>
+        </w:rPr>
+        <w:t xml:space="preserve"> </w:t>
+      </w:r>
+      <w:r>
+        <w:t>-</w:t>
+      </w:r>
+      <w:r>
+        <w:rPr>
+          <w:spacing w:val="14"/>
+        </w:rPr>
+        <w:t xml:space="preserve"> </w:t>
+      </w:r>
+      <w:r>
         <w:t>O</w:t>
       </w:r>
       <w:r>
         <w:rPr>
+          <w:spacing w:val="14"/>
+        </w:rPr>
+        <w:t xml:space="preserve"> </w:t>
+      </w:r>
+      <w:r>
+        <w:t>software</w:t>
+      </w:r>
+      <w:r>
+        <w:rPr>
+          <w:spacing w:val="13"/>
+        </w:rPr>
+        <w:t xml:space="preserve"> </w:t>
+      </w:r>
+      <w:r>
+        <w:t>deve</w:t>
+      </w:r>
+      <w:r>
+        <w:rPr>
+          <w:spacing w:val="14"/>
+        </w:rPr>
+        <w:t xml:space="preserve"> </w:t>
+      </w:r>
+      <w:r>
+        <w:t>calcular</w:t>
+      </w:r>
+      <w:r>
+        <w:rPr>
+          <w:spacing w:val="14"/>
+        </w:rPr>
+        <w:t xml:space="preserve"> </w:t>
+      </w:r>
+      <w:r>
+        <w:t>automaticamente</w:t>
+      </w:r>
+      <w:r>
+        <w:rPr>
+          <w:spacing w:val="13"/>
+        </w:rPr>
+        <w:t xml:space="preserve"> </w:t>
+      </w:r>
+      <w:r>
+        <w:t>as</w:t>
+      </w:r>
+      <w:r>
+        <w:rPr>
+          <w:spacing w:val="14"/>
+        </w:rPr>
+        <w:t xml:space="preserve"> </w:t>
+      </w:r>
+      <w:r>
+        <w:t>horas</w:t>
+      </w:r>
+      <w:r>
+        <w:rPr>
+          <w:spacing w:val="14"/>
+        </w:rPr>
+        <w:t xml:space="preserve"> </w:t>
+      </w:r>
+      <w:r>
+        <w:t>complementares</w:t>
+      </w:r>
+      <w:r>
+        <w:rPr>
+          <w:spacing w:val="13"/>
+        </w:rPr>
+        <w:t xml:space="preserve"> </w:t>
+      </w:r>
+      <w:r>
+        <w:t>cumpridas</w:t>
+      </w:r>
+      <w:r>
+        <w:rPr>
+          <w:spacing w:val="14"/>
+        </w:rPr>
+        <w:t xml:space="preserve"> </w:t>
+      </w:r>
+      <w:r>
+        <w:t>e</w:t>
+      </w:r>
+      <w:r>
+        <w:rPr>
+          <w:spacing w:val="-1"/>
+        </w:rPr>
+        <w:t xml:space="preserve"> </w:t>
+      </w:r>
+      <w:r>
+        <w:t>exibir</w:t>
+      </w:r>
+      <w:r>
+        <w:rPr>
+          <w:spacing w:val="-1"/>
+        </w:rPr>
+        <w:t xml:space="preserve"> </w:t>
+      </w:r>
+      <w:r>
+        <w:t>o</w:t>
+      </w:r>
+      <w:r>
+        <w:rPr>
+          <w:spacing w:val="-1"/>
+        </w:rPr>
+        <w:t xml:space="preserve"> </w:t>
+      </w:r>
+      <w:r>
+        <w:t>total</w:t>
+      </w:r>
+      <w:r>
+        <w:rPr>
+          <w:spacing w:val="-57"/>
+        </w:rPr>
+        <w:t xml:space="preserve"> </w:t>
+      </w:r>
+      <w:r>
+        <w:t>acumulado pelo estudante.</w:t>
+      </w:r>
+    </w:p>
+    <w:p>
+      <w:pPr>
+        <w:pStyle w:val="Corpodetexto"/>
+      </w:pPr>
+      <w:r>
+        <w:t>RF1</w:t>
+      </w:r>
+      <w:r>
+        <w:t>0</w:t>
+      </w:r>
+      <w:r>
+        <w:rPr>
+          <w:spacing w:val="43"/>
+        </w:rPr>
+        <w:t xml:space="preserve"> </w:t>
+      </w:r>
+      <w:r>
+        <w:t>-</w:t>
+      </w:r>
+      <w:r>
+        <w:rPr>
+          <w:spacing w:val="44"/>
+        </w:rPr>
+        <w:t xml:space="preserve"> </w:t>
+      </w:r>
+      <w:r>
+        <w:t>O</w:t>
+      </w:r>
+      <w:r>
+        <w:rPr>
           <w:spacing w:val="29"/>
         </w:rPr>
         <w:t xml:space="preserve"> </w:t>
       </w:r>
       <w:r>
-        <w:t>estudante</w:t>
+        <w:t>software</w:t>
+      </w:r>
+      <w:r>
+        <w:rPr>
+          <w:spacing w:val="29"/>
+        </w:rPr>
+        <w:t xml:space="preserve"> </w:t>
+      </w:r>
+      <w:r>
+        <w:t>deve</w:t>
+      </w:r>
+      <w:r>
+        <w:rPr>
+          <w:spacing w:val="29"/>
+        </w:rPr>
+        <w:t xml:space="preserve"> </w:t>
+      </w:r>
+      <w:r>
+        <w:t>verificar</w:t>
+      </w:r>
+      <w:r>
+        <w:rPr>
+          <w:spacing w:val="29"/>
+        </w:rPr>
+        <w:t xml:space="preserve"> </w:t>
+      </w:r>
+      <w:r>
+        <w:t>o</w:t>
+      </w:r>
+      <w:r>
+        <w:rPr>
+          <w:spacing w:val="29"/>
+        </w:rPr>
+        <w:t xml:space="preserve"> </w:t>
+      </w:r>
+      <w:r>
+        <w:t>limite</w:t>
+      </w:r>
+      <w:r>
+        <w:rPr>
+          <w:spacing w:val="29"/>
+        </w:rPr>
+        <w:t xml:space="preserve"> </w:t>
+      </w:r>
+      <w:r>
+        <w:t>máximo</w:t>
       </w:r>
       <w:r>
         <w:rPr>
@@ -3297,56 +3895,197 @@
         <w:t xml:space="preserve"> </w:t>
       </w:r>
       <w:r>
+        <w:t>de</w:t>
+      </w:r>
+      <w:r>
+        <w:rPr>
+          <w:spacing w:val="29"/>
+        </w:rPr>
+        <w:t xml:space="preserve"> </w:t>
+      </w:r>
+      <w:r>
+        <w:t>horas</w:t>
+      </w:r>
+      <w:r>
+        <w:rPr>
+          <w:spacing w:val="29"/>
+        </w:rPr>
+        <w:t xml:space="preserve"> </w:t>
+      </w:r>
+      <w:r>
+        <w:t>permitidas</w:t>
+      </w:r>
+      <w:r>
+        <w:rPr>
+          <w:spacing w:val="29"/>
+        </w:rPr>
+        <w:t xml:space="preserve"> </w:t>
+      </w:r>
+      <w:r>
+        <w:t>para</w:t>
+      </w:r>
+      <w:r>
+        <w:rPr>
+          <w:spacing w:val="29"/>
+        </w:rPr>
+        <w:t xml:space="preserve"> </w:t>
+      </w:r>
+      <w:r>
+        <w:t>cada</w:t>
+      </w:r>
+      <w:r>
+        <w:rPr>
+          <w:spacing w:val="29"/>
+        </w:rPr>
+        <w:t xml:space="preserve"> </w:t>
+      </w:r>
+      <w:r>
+        <w:t>tipo</w:t>
+      </w:r>
+      <w:r>
+        <w:rPr>
+          <w:spacing w:val="29"/>
+        </w:rPr>
+        <w:t xml:space="preserve"> </w:t>
+      </w:r>
+      <w:r>
+        <w:t>de</w:t>
+      </w:r>
+      <w:r>
+        <w:rPr>
+          <w:spacing w:val="29"/>
+        </w:rPr>
+        <w:t xml:space="preserve"> </w:t>
+      </w:r>
+      <w:r>
+        <w:t>atividade,</w:t>
+      </w:r>
+      <w:r>
+        <w:rPr>
+          <w:spacing w:val="-57"/>
+        </w:rPr>
+        <w:t xml:space="preserve"> </w:t>
+      </w:r>
+      <w:r>
+        <w:t>conforme as diretrizes do curso, e impedir o registro de horas excedentes.</w:t>
+      </w:r>
+      <w:r>
+        <w:t xml:space="preserve"> Caso as horas ultrapassem o limite. O sistema deverá contabilizar o limite pré-estabelecido. </w:t>
+      </w:r>
+    </w:p>
+    <w:p>
+      <w:pPr>
+        <w:pStyle w:val="Corpodetexto"/>
+        <w:ind w:right="116"/>
+      </w:pPr>
+      <w:r>
+        <w:t>RF1</w:t>
+      </w:r>
+      <w:r>
+        <w:t>1</w:t>
+      </w:r>
+      <w:r>
+        <w:rPr>
+          <w:spacing w:val="28"/>
+        </w:rPr>
+        <w:t xml:space="preserve"> </w:t>
+      </w:r>
+      <w:r>
+        <w:t>-</w:t>
+      </w:r>
+      <w:r>
+        <w:rPr>
+          <w:spacing w:val="29"/>
+        </w:rPr>
+        <w:t xml:space="preserve"> </w:t>
+      </w:r>
+      <w:r>
+        <w:t>O</w:t>
+      </w:r>
+      <w:r>
+        <w:rPr>
+          <w:spacing w:val="14"/>
+        </w:rPr>
+        <w:t xml:space="preserve"> </w:t>
+      </w:r>
+      <w:r>
+        <w:t>software</w:t>
+      </w:r>
+      <w:r>
+        <w:rPr>
+          <w:spacing w:val="14"/>
+        </w:rPr>
+        <w:t xml:space="preserve"> </w:t>
+      </w:r>
+      <w:r>
         <w:t>deve</w:t>
       </w:r>
       <w:r>
         <w:rPr>
-          <w:spacing w:val="29"/>
-        </w:rPr>
-        <w:t xml:space="preserve"> </w:t>
-      </w:r>
-      <w:r>
-        <w:t>poder</w:t>
-      </w:r>
-      <w:r>
-        <w:rPr>
-          <w:spacing w:val="29"/>
-        </w:rPr>
-        <w:t xml:space="preserve"> </w:t>
-      </w:r>
-      <w:r>
-        <w:t>anexar</w:t>
-      </w:r>
-      <w:r>
-        <w:rPr>
-          <w:spacing w:val="28"/>
-        </w:rPr>
-        <w:t xml:space="preserve"> </w:t>
-      </w:r>
-      <w:r>
-        <w:t>o</w:t>
-      </w:r>
-      <w:r>
-        <w:rPr>
-          <w:spacing w:val="29"/>
-        </w:rPr>
-        <w:t xml:space="preserve"> </w:t>
-      </w:r>
-      <w:r>
-        <w:t>documento</w:t>
-      </w:r>
-      <w:r>
-        <w:rPr>
-          <w:spacing w:val="29"/>
-        </w:rPr>
-        <w:t xml:space="preserve"> </w:t>
-      </w:r>
-      <w:r>
-        <w:t>comprobatório</w:t>
-      </w:r>
-      <w:r>
-        <w:rPr>
-          <w:spacing w:val="29"/>
+          <w:spacing w:val="14"/>
+        </w:rPr>
+        <w:t xml:space="preserve"> </w:t>
+      </w:r>
+      <w:r>
+        <w:t>permitir</w:t>
+      </w:r>
+      <w:r>
+        <w:rPr>
+          <w:spacing w:val="14"/>
+        </w:rPr>
+        <w:t xml:space="preserve"> </w:t>
+      </w:r>
+      <w:r>
+        <w:t>que</w:t>
+      </w:r>
+      <w:r>
+        <w:rPr>
+          <w:spacing w:val="14"/>
+        </w:rPr>
+        <w:t xml:space="preserve"> </w:t>
+      </w:r>
+      <w:r>
+        <w:t>os</w:t>
+      </w:r>
+      <w:r>
+        <w:rPr>
+          <w:spacing w:val="14"/>
+        </w:rPr>
+        <w:t xml:space="preserve"> </w:t>
+      </w:r>
+      <w:r>
+        <w:t>coordenadores</w:t>
+      </w:r>
+      <w:r>
+        <w:rPr>
+          <w:spacing w:val="14"/>
+        </w:rPr>
+        <w:t xml:space="preserve"> </w:t>
+      </w:r>
+      <w:r>
+        <w:t>configurem</w:t>
+      </w:r>
+      <w:r>
+        <w:rPr>
+          <w:spacing w:val="13"/>
+        </w:rPr>
+        <w:t xml:space="preserve"> </w:t>
+      </w:r>
+      <w:r>
+        <w:t>os</w:t>
+      </w:r>
+      <w:r>
+        <w:rPr>
+          <w:spacing w:val="14"/>
+        </w:rPr>
+        <w:t xml:space="preserve"> </w:t>
+      </w:r>
+      <w:r>
+        <w:t>limites</w:t>
+      </w:r>
+      <w:r>
+        <w:rPr>
+          <w:spacing w:val="14"/>
         </w:rPr>
         <w:t xml:space="preserve"> </w:t>
       </w:r>
@@ -3355,21 +4094,12 @@
       </w:r>
       <w:r>
         <w:rPr>
-          <w:spacing w:val="28"/>
-        </w:rPr>
-        <w:t xml:space="preserve"> </w:t>
-      </w:r>
-      <w:r>
-        <w:t>participação</w:t>
-      </w:r>
-      <w:r>
-        <w:rPr>
           <w:spacing w:val="14"/>
         </w:rPr>
         <w:t xml:space="preserve"> </w:t>
       </w:r>
       <w:r>
-        <w:t>ou</w:t>
+        <w:t>horas</w:t>
       </w:r>
       <w:r>
         <w:rPr>
@@ -3378,7 +4108,7 @@
         <w:t xml:space="preserve"> </w:t>
       </w:r>
       <w:r>
-        <w:t>conclusão</w:t>
+        <w:t>para</w:t>
       </w:r>
       <w:r>
         <w:rPr>
@@ -3387,7 +4117,16 @@
         <w:t xml:space="preserve"> </w:t>
       </w:r>
       <w:r>
-        <w:t>da</w:t>
+        <w:t>cada</w:t>
+      </w:r>
+      <w:r>
+        <w:rPr>
+          <w:spacing w:val="14"/>
+        </w:rPr>
+        <w:t xml:space="preserve"> </w:t>
+      </w:r>
+      <w:r>
+        <w:t>tipo</w:t>
       </w:r>
       <w:r>
         <w:rPr>
@@ -3396,1162 +4135,7 @@
         <w:t xml:space="preserve"> </w:t>
       </w:r>
       <w:r>
-        <w:t>atividade.</w:t>
-      </w:r>
-    </w:p>
-    <w:p>
-      <w:pPr>
-        <w:pStyle w:val="BodyText"/>
-      </w:pPr>
-      <w:r>
-        <w:t>RF</w:t>
-      </w:r>
-      <w:r>
-        <w:t>0</w:t>
-      </w:r>
-      <w:r>
-        <w:t>8</w:t>
-      </w:r>
-      <w:r>
-        <w:rPr>
-          <w:spacing w:val="43"/>
-        </w:rPr>
-        <w:t xml:space="preserve"> </w:t>
-      </w:r>
-      <w:r>
-        <w:t>-</w:t>
-      </w:r>
-      <w:r>
-        <w:rPr>
-          <w:spacing w:val="44"/>
-        </w:rPr>
-        <w:t xml:space="preserve"> </w:t>
-      </w:r>
-      <w:r>
-        <w:t>O</w:t>
-      </w:r>
-      <w:r>
-        <w:rPr>
-          <w:spacing w:val="43"/>
-        </w:rPr>
-        <w:t xml:space="preserve"> </w:t>
-      </w:r>
-      <w:r>
-        <w:t>coordenador</w:t>
-      </w:r>
-      <w:r>
-        <w:rPr>
-          <w:spacing w:val="44"/>
-        </w:rPr>
-        <w:t xml:space="preserve"> </w:t>
-      </w:r>
-      <w:r>
-        <w:t>deve</w:t>
-      </w:r>
-      <w:r>
-        <w:rPr>
-          <w:spacing w:val="44"/>
-        </w:rPr>
-        <w:t xml:space="preserve"> </w:t>
-      </w:r>
-      <w:r>
-        <w:t>conferir</w:t>
-      </w:r>
-      <w:r>
-        <w:rPr>
-          <w:spacing w:val="29"/>
-        </w:rPr>
-        <w:t xml:space="preserve"> </w:t>
-      </w:r>
-      <w:r>
-        <w:t>a</w:t>
-      </w:r>
-      <w:r>
-        <w:rPr>
-          <w:spacing w:val="29"/>
-        </w:rPr>
-        <w:t xml:space="preserve"> </w:t>
-      </w:r>
-      <w:r>
-        <w:t>atividade</w:t>
-      </w:r>
-      <w:r>
-        <w:rPr>
-          <w:spacing w:val="29"/>
-        </w:rPr>
-        <w:t xml:space="preserve"> </w:t>
-      </w:r>
-      <w:r>
-        <w:t>concluída</w:t>
-      </w:r>
-      <w:r>
-        <w:rPr>
-          <w:spacing w:val="28"/>
-        </w:rPr>
-        <w:t xml:space="preserve"> </w:t>
-      </w:r>
-      <w:r>
-        <w:t>pelo</w:t>
-      </w:r>
-      <w:r>
-        <w:rPr>
-          <w:spacing w:val="29"/>
-        </w:rPr>
-        <w:t xml:space="preserve"> </w:t>
-      </w:r>
-      <w:r>
-        <w:t>estudante</w:t>
-      </w:r>
-      <w:r>
-        <w:t>, encaminhar para o conselho</w:t>
-      </w:r>
-      <w:r>
-        <w:rPr>
-          <w:spacing w:val="29"/>
-        </w:rPr>
-        <w:t xml:space="preserve"> </w:t>
-      </w:r>
-      <w:r>
-        <w:t>e</w:t>
-      </w:r>
-      <w:r>
-        <w:rPr>
-          <w:spacing w:val="29"/>
-        </w:rPr>
-        <w:t xml:space="preserve"> </w:t>
-      </w:r>
-      <w:r>
-        <w:t>avaliá-la</w:t>
-      </w:r>
-      <w:r>
-        <w:t xml:space="preserve"> </w:t>
-      </w:r>
-      <w:r>
-        <w:rPr>
-          <w:spacing w:val="-57"/>
-        </w:rPr>
-        <w:t xml:space="preserve"> </w:t>
-      </w:r>
-      <w:r>
-        <w:rPr>
-          <w:spacing w:val="-57"/>
-        </w:rPr>
-        <w:t xml:space="preserve">  </w:t>
-      </w:r>
-      <w:r>
-        <w:t>como "aceitar"</w:t>
-      </w:r>
-      <w:r>
-        <w:t xml:space="preserve"> </w:t>
-      </w:r>
-      <w:r>
-        <w:t>ou "negar".</w:t>
-      </w:r>
-    </w:p>
-    <w:p>
-      <w:pPr>
-        <w:pStyle w:val="BodyText"/>
-      </w:pPr>
-      <w:r>
-        <w:t>RF</w:t>
-      </w:r>
-      <w:r>
-        <w:t>0</w:t>
-      </w:r>
-      <w:r>
-        <w:t>8</w:t>
-      </w:r>
-      <w:r>
-        <w:t>.1 - Em caso de avaliação negativa, o coordenador ou supervisor deve inserir uma justificativa.</w:t>
-      </w:r>
-    </w:p>
-    <w:p>
-      <w:pPr>
-        <w:pStyle w:val="BodyText"/>
-      </w:pPr>
-      <w:r>
-        <w:t>RF</w:t>
-      </w:r>
-      <w:r>
-        <w:t>0</w:t>
-      </w:r>
-      <w:r>
-        <w:t>9</w:t>
-      </w:r>
-      <w:r>
-        <w:rPr>
-          <w:spacing w:val="43"/>
-        </w:rPr>
-        <w:t xml:space="preserve"> </w:t>
-      </w:r>
-      <w:r>
-        <w:t>-</w:t>
-      </w:r>
-      <w:r>
-        <w:rPr>
-          <w:spacing w:val="43"/>
-        </w:rPr>
-        <w:t xml:space="preserve"> </w:t>
-      </w:r>
-      <w:r>
-        <w:t>O</w:t>
-      </w:r>
-      <w:r>
-        <w:rPr>
-          <w:spacing w:val="43"/>
-        </w:rPr>
-        <w:t xml:space="preserve"> </w:t>
-      </w:r>
-      <w:r>
-        <w:t>estudante</w:t>
-      </w:r>
-      <w:r>
-        <w:rPr>
-          <w:spacing w:val="43"/>
-        </w:rPr>
-        <w:t xml:space="preserve"> </w:t>
-      </w:r>
-      <w:r>
-        <w:t>deve</w:t>
-      </w:r>
-      <w:r>
-        <w:rPr>
-          <w:spacing w:val="43"/>
-        </w:rPr>
-        <w:t xml:space="preserve"> </w:t>
-      </w:r>
-      <w:r>
-        <w:t>poder</w:t>
-      </w:r>
-      <w:r>
-        <w:rPr>
-          <w:spacing w:val="43"/>
-        </w:rPr>
-        <w:t xml:space="preserve"> </w:t>
-      </w:r>
-      <w:r>
-        <w:t>visualizar</w:t>
-      </w:r>
-      <w:r>
-        <w:rPr>
-          <w:spacing w:val="43"/>
-        </w:rPr>
-        <w:t xml:space="preserve"> </w:t>
-      </w:r>
-      <w:r>
-        <w:t>um</w:t>
-      </w:r>
-      <w:r>
-        <w:rPr>
-          <w:spacing w:val="43"/>
-        </w:rPr>
-        <w:t xml:space="preserve"> </w:t>
-      </w:r>
-      <w:r>
-        <w:t>histórico</w:t>
-      </w:r>
-      <w:r>
-        <w:rPr>
-          <w:spacing w:val="43"/>
-        </w:rPr>
-        <w:t xml:space="preserve"> </w:t>
-      </w:r>
-      <w:r>
-        <w:t>de</w:t>
-      </w:r>
-      <w:r>
-        <w:rPr>
-          <w:spacing w:val="43"/>
-        </w:rPr>
-        <w:t xml:space="preserve"> </w:t>
-      </w:r>
-      <w:r>
-        <w:t>atividades</w:t>
-      </w:r>
-      <w:r>
-        <w:rPr>
-          <w:spacing w:val="43"/>
-        </w:rPr>
-        <w:t xml:space="preserve"> </w:t>
-      </w:r>
-      <w:r>
-        <w:t>submetidas,</w:t>
-      </w:r>
-      <w:r>
-        <w:rPr>
-          <w:spacing w:val="43"/>
-        </w:rPr>
-        <w:t xml:space="preserve"> </w:t>
-      </w:r>
-      <w:r>
-        <w:t>com</w:t>
-      </w:r>
-      <w:r>
-        <w:rPr>
-          <w:spacing w:val="29"/>
-        </w:rPr>
-        <w:t xml:space="preserve"> </w:t>
-      </w:r>
-      <w:r>
-        <w:t>status</w:t>
-      </w:r>
-      <w:r>
-        <w:rPr>
-          <w:spacing w:val="28"/>
-        </w:rPr>
-        <w:t xml:space="preserve"> </w:t>
-      </w:r>
-      <w:r>
-        <w:t>atual</w:t>
-      </w:r>
-      <w:r>
-        <w:rPr>
-          <w:spacing w:val="-57"/>
-        </w:rPr>
-        <w:t xml:space="preserve"> </w:t>
-      </w:r>
-      <w:r>
-        <w:t>(pendente, aprovado, negado parcialmente ou negado).</w:t>
-      </w:r>
-    </w:p>
-    <w:p>
-      <w:pPr>
-        <w:pStyle w:val="BodyText"/>
-      </w:pPr>
-      <w:r>
-        <w:t>RF1</w:t>
-      </w:r>
-      <w:r>
-        <w:t>0</w:t>
-      </w:r>
-      <w:r>
-        <w:rPr>
-          <w:spacing w:val="13"/>
-        </w:rPr>
-        <w:t xml:space="preserve"> </w:t>
-      </w:r>
-      <w:r>
-        <w:t>-</w:t>
-      </w:r>
-      <w:r>
-        <w:rPr>
-          <w:spacing w:val="14"/>
-        </w:rPr>
-        <w:t xml:space="preserve"> </w:t>
-      </w:r>
-      <w:r>
-        <w:t>O</w:t>
-      </w:r>
-      <w:r>
-        <w:rPr>
-          <w:spacing w:val="14"/>
-        </w:rPr>
-        <w:t xml:space="preserve"> </w:t>
-      </w:r>
-      <w:r>
-        <w:t>software</w:t>
-      </w:r>
-      <w:r>
-        <w:rPr>
-          <w:spacing w:val="13"/>
-        </w:rPr>
-        <w:t xml:space="preserve"> </w:t>
-      </w:r>
-      <w:r>
-        <w:t>deve</w:t>
-      </w:r>
-      <w:r>
-        <w:rPr>
-          <w:spacing w:val="14"/>
-        </w:rPr>
-        <w:t xml:space="preserve"> </w:t>
-      </w:r>
-      <w:r>
-        <w:t>calcular</w:t>
-      </w:r>
-      <w:r>
-        <w:rPr>
-          <w:spacing w:val="14"/>
-        </w:rPr>
-        <w:t xml:space="preserve"> </w:t>
-      </w:r>
-      <w:r>
-        <w:t>automaticamente</w:t>
-      </w:r>
-      <w:r>
-        <w:rPr>
-          <w:spacing w:val="13"/>
-        </w:rPr>
-        <w:t xml:space="preserve"> </w:t>
-      </w:r>
-      <w:r>
-        <w:t>as</w:t>
-      </w:r>
-      <w:r>
-        <w:rPr>
-          <w:spacing w:val="14"/>
-        </w:rPr>
-        <w:t xml:space="preserve"> </w:t>
-      </w:r>
-      <w:r>
-        <w:t>horas</w:t>
-      </w:r>
-      <w:r>
-        <w:rPr>
-          <w:spacing w:val="14"/>
-        </w:rPr>
-        <w:t xml:space="preserve"> </w:t>
-      </w:r>
-      <w:r>
-        <w:t>complementares</w:t>
-      </w:r>
-      <w:r>
-        <w:rPr>
-          <w:spacing w:val="13"/>
-        </w:rPr>
-        <w:t xml:space="preserve"> </w:t>
-      </w:r>
-      <w:r>
-        <w:t>cumpridas</w:t>
-      </w:r>
-      <w:r>
-        <w:rPr>
-          <w:spacing w:val="14"/>
-        </w:rPr>
-        <w:t xml:space="preserve"> </w:t>
-      </w:r>
-      <w:r>
-        <w:t>e</w:t>
-      </w:r>
-      <w:r>
-        <w:rPr>
-          <w:spacing w:val="-1"/>
-        </w:rPr>
-        <w:t xml:space="preserve"> </w:t>
-      </w:r>
-      <w:r>
-        <w:t>exibir</w:t>
-      </w:r>
-      <w:r>
-        <w:rPr>
-          <w:spacing w:val="-1"/>
-        </w:rPr>
-        <w:t xml:space="preserve"> </w:t>
-      </w:r>
-      <w:r>
-        <w:t>o</w:t>
-      </w:r>
-      <w:r>
-        <w:rPr>
-          <w:spacing w:val="-1"/>
-        </w:rPr>
-        <w:t xml:space="preserve"> </w:t>
-      </w:r>
-      <w:r>
-        <w:t>total</w:t>
-      </w:r>
-      <w:r>
-        <w:rPr>
-          <w:spacing w:val="-57"/>
-        </w:rPr>
-        <w:t xml:space="preserve"> </w:t>
-      </w:r>
-      <w:r>
-        <w:t>acumulado pelo estudante.</w:t>
-      </w:r>
-    </w:p>
-    <w:p>
-      <w:pPr>
-        <w:pStyle w:val="BodyText"/>
-      </w:pPr>
-      <w:r>
-        <w:t>RF1</w:t>
-      </w:r>
-      <w:r>
-        <w:t>1</w:t>
-      </w:r>
-      <w:r>
-        <w:rPr>
-          <w:spacing w:val="43"/>
-        </w:rPr>
-        <w:t xml:space="preserve"> </w:t>
-      </w:r>
-      <w:r>
-        <w:t>-</w:t>
-      </w:r>
-      <w:r>
-        <w:rPr>
-          <w:spacing w:val="44"/>
-        </w:rPr>
-        <w:t xml:space="preserve"> </w:t>
-      </w:r>
-      <w:r>
-        <w:t>O</w:t>
-      </w:r>
-      <w:r>
-        <w:rPr>
-          <w:spacing w:val="29"/>
-        </w:rPr>
-        <w:t xml:space="preserve"> </w:t>
-      </w:r>
-      <w:r>
-        <w:t>software</w:t>
-      </w:r>
-      <w:r>
-        <w:rPr>
-          <w:spacing w:val="29"/>
-        </w:rPr>
-        <w:t xml:space="preserve"> </w:t>
-      </w:r>
-      <w:r>
-        <w:t>deve</w:t>
-      </w:r>
-      <w:r>
-        <w:rPr>
-          <w:spacing w:val="29"/>
-        </w:rPr>
-        <w:t xml:space="preserve"> </w:t>
-      </w:r>
-      <w:r>
-        <w:t>verificar</w:t>
-      </w:r>
-      <w:r>
-        <w:rPr>
-          <w:spacing w:val="29"/>
-        </w:rPr>
-        <w:t xml:space="preserve"> </w:t>
-      </w:r>
-      <w:r>
-        <w:t>o</w:t>
-      </w:r>
-      <w:r>
-        <w:rPr>
-          <w:spacing w:val="29"/>
-        </w:rPr>
-        <w:t xml:space="preserve"> </w:t>
-      </w:r>
-      <w:r>
-        <w:t>limite</w:t>
-      </w:r>
-      <w:r>
-        <w:rPr>
-          <w:spacing w:val="29"/>
-        </w:rPr>
-        <w:t xml:space="preserve"> </w:t>
-      </w:r>
-      <w:r>
-        <w:t>máximo</w:t>
-      </w:r>
-      <w:r>
-        <w:rPr>
-          <w:spacing w:val="28"/>
-        </w:rPr>
-        <w:t xml:space="preserve"> </w:t>
-      </w:r>
-      <w:r>
-        <w:t>de</w:t>
-      </w:r>
-      <w:r>
-        <w:rPr>
-          <w:spacing w:val="29"/>
-        </w:rPr>
-        <w:t xml:space="preserve"> </w:t>
-      </w:r>
-      <w:r>
-        <w:t>horas</w:t>
-      </w:r>
-      <w:r>
-        <w:rPr>
-          <w:spacing w:val="29"/>
-        </w:rPr>
-        <w:t xml:space="preserve"> </w:t>
-      </w:r>
-      <w:r>
-        <w:t>permitidas</w:t>
-      </w:r>
-      <w:r>
-        <w:rPr>
-          <w:spacing w:val="29"/>
-        </w:rPr>
-        <w:t xml:space="preserve"> </w:t>
-      </w:r>
-      <w:r>
-        <w:t>para</w:t>
-      </w:r>
-      <w:r>
-        <w:rPr>
-          <w:spacing w:val="29"/>
-        </w:rPr>
-        <w:t xml:space="preserve"> </w:t>
-      </w:r>
-      <w:r>
-        <w:t>cada</w:t>
-      </w:r>
-      <w:r>
-        <w:rPr>
-          <w:spacing w:val="29"/>
-        </w:rPr>
-        <w:t xml:space="preserve"> </w:t>
-      </w:r>
-      <w:r>
-        <w:t>tipo</w:t>
-      </w:r>
-      <w:r>
-        <w:rPr>
-          <w:spacing w:val="29"/>
-        </w:rPr>
-        <w:t xml:space="preserve"> </w:t>
-      </w:r>
-      <w:r>
-        <w:t>de</w:t>
-      </w:r>
-      <w:r>
-        <w:rPr>
-          <w:spacing w:val="29"/>
-        </w:rPr>
-        <w:t xml:space="preserve"> </w:t>
-      </w:r>
-      <w:r>
-        <w:t>atividade,</w:t>
-      </w:r>
-      <w:r>
-        <w:rPr>
-          <w:spacing w:val="-57"/>
-        </w:rPr>
-        <w:t xml:space="preserve"> </w:t>
-      </w:r>
-      <w:r>
-        <w:t>conforme as diretrizes do curso, e impedir o registro de horas excedentes.</w:t>
-      </w:r>
-      <w:r>
-        <w:t xml:space="preserve"> Caso as horas ultrapassem o limite. O sistema deverá contabilizar o limite pré-estabelecido. </w:t>
-      </w:r>
-    </w:p>
-    <w:p>
-      <w:pPr>
-        <w:pStyle w:val="BodyText"/>
-        <w:ind w:right="116"/>
-      </w:pPr>
-      <w:r>
-        <w:t>RF1</w:t>
-      </w:r>
-      <w:r>
-        <w:t>2</w:t>
-      </w:r>
-      <w:r>
-        <w:rPr>
-          <w:spacing w:val="28"/>
-        </w:rPr>
-        <w:t xml:space="preserve"> </w:t>
-      </w:r>
-      <w:r>
-        <w:t>-</w:t>
-      </w:r>
-      <w:r>
-        <w:rPr>
-          <w:spacing w:val="29"/>
-        </w:rPr>
-        <w:t xml:space="preserve"> </w:t>
-      </w:r>
-      <w:r>
-        <w:t>O</w:t>
-      </w:r>
-      <w:r>
-        <w:rPr>
-          <w:spacing w:val="14"/>
-        </w:rPr>
-        <w:t xml:space="preserve"> </w:t>
-      </w:r>
-      <w:r>
-        <w:t>software</w:t>
-      </w:r>
-      <w:r>
-        <w:rPr>
-          <w:spacing w:val="14"/>
-        </w:rPr>
-        <w:t xml:space="preserve"> </w:t>
-      </w:r>
-      <w:r>
-        <w:t>deve</w:t>
-      </w:r>
-      <w:r>
-        <w:rPr>
-          <w:spacing w:val="14"/>
-        </w:rPr>
-        <w:t xml:space="preserve"> </w:t>
-      </w:r>
-      <w:r>
-        <w:t>permitir</w:t>
-      </w:r>
-      <w:r>
-        <w:rPr>
-          <w:spacing w:val="14"/>
-        </w:rPr>
-        <w:t xml:space="preserve"> </w:t>
-      </w:r>
-      <w:r>
-        <w:t>que</w:t>
-      </w:r>
-      <w:r>
-        <w:rPr>
-          <w:spacing w:val="14"/>
-        </w:rPr>
-        <w:t xml:space="preserve"> </w:t>
-      </w:r>
-      <w:r>
-        <w:t>os</w:t>
-      </w:r>
-      <w:r>
-        <w:rPr>
-          <w:spacing w:val="14"/>
-        </w:rPr>
-        <w:t xml:space="preserve"> </w:t>
-      </w:r>
-      <w:r>
-        <w:t>coordenadores</w:t>
-      </w:r>
-      <w:r>
-        <w:rPr>
-          <w:spacing w:val="14"/>
-        </w:rPr>
-        <w:t xml:space="preserve"> </w:t>
-      </w:r>
-      <w:r>
-        <w:t>configurem</w:t>
-      </w:r>
-      <w:r>
-        <w:rPr>
-          <w:spacing w:val="13"/>
-        </w:rPr>
-        <w:t xml:space="preserve"> </w:t>
-      </w:r>
-      <w:r>
-        <w:t>os</w:t>
-      </w:r>
-      <w:r>
-        <w:rPr>
-          <w:spacing w:val="14"/>
-        </w:rPr>
-        <w:t xml:space="preserve"> </w:t>
-      </w:r>
-      <w:r>
-        <w:t>limites</w:t>
-      </w:r>
-      <w:r>
-        <w:rPr>
-          <w:spacing w:val="14"/>
-        </w:rPr>
-        <w:t xml:space="preserve"> </w:t>
-      </w:r>
-      <w:r>
-        <w:t>de</w:t>
-      </w:r>
-      <w:r>
-        <w:rPr>
-          <w:spacing w:val="14"/>
-        </w:rPr>
-        <w:t xml:space="preserve"> </w:t>
-      </w:r>
-      <w:r>
-        <w:t>horas</w:t>
-      </w:r>
-      <w:r>
-        <w:rPr>
-          <w:spacing w:val="14"/>
-        </w:rPr>
-        <w:t xml:space="preserve"> </w:t>
-      </w:r>
-      <w:r>
-        <w:t>para</w:t>
-      </w:r>
-      <w:r>
-        <w:rPr>
-          <w:spacing w:val="14"/>
-        </w:rPr>
-        <w:t xml:space="preserve"> </w:t>
-      </w:r>
-      <w:r>
-        <w:t>cada</w:t>
-      </w:r>
-      <w:r>
-        <w:rPr>
-          <w:spacing w:val="14"/>
-        </w:rPr>
-        <w:t xml:space="preserve"> </w:t>
-      </w:r>
-      <w:r>
-        <w:t>tipo</w:t>
-      </w:r>
-      <w:r>
-        <w:rPr>
-          <w:spacing w:val="-57"/>
-        </w:rPr>
-        <w:t xml:space="preserve"> </w:t>
-      </w:r>
-      <w:r>
         <w:t>de atividade, de acordo com as diretrizes do curso.</w:t>
-      </w:r>
-    </w:p>
-    <w:p>
-      <w:pPr>
-        <w:pStyle w:val="BodyText"/>
-        <w:ind w:right="204"/>
-      </w:pPr>
-      <w:r>
-        <w:t>RF1</w:t>
-      </w:r>
-      <w:r>
-        <w:t>3</w:t>
-      </w:r>
-      <w:r>
-        <w:rPr>
-          <w:spacing w:val="43"/>
-        </w:rPr>
-        <w:t xml:space="preserve"> </w:t>
-      </w:r>
-      <w:r>
-        <w:t>-</w:t>
-      </w:r>
-      <w:r>
-        <w:rPr>
-          <w:spacing w:val="44"/>
-        </w:rPr>
-        <w:t xml:space="preserve"> </w:t>
-      </w:r>
-      <w:r>
-        <w:t>O</w:t>
-      </w:r>
-      <w:r>
-        <w:rPr>
-          <w:spacing w:val="44"/>
-        </w:rPr>
-        <w:t xml:space="preserve"> </w:t>
-      </w:r>
-      <w:r>
-        <w:t>software</w:t>
-      </w:r>
-      <w:r>
-        <w:rPr>
-          <w:spacing w:val="44"/>
-        </w:rPr>
-        <w:t xml:space="preserve"> </w:t>
-      </w:r>
-      <w:r>
-        <w:t>deve</w:t>
-      </w:r>
-      <w:r>
-        <w:rPr>
-          <w:spacing w:val="44"/>
-        </w:rPr>
-        <w:t xml:space="preserve"> </w:t>
-      </w:r>
-      <w:r>
-        <w:t>permitir</w:t>
-      </w:r>
-      <w:r>
-        <w:rPr>
-          <w:spacing w:val="44"/>
-        </w:rPr>
-        <w:t xml:space="preserve"> </w:t>
-      </w:r>
-      <w:r>
-        <w:t>que</w:t>
-      </w:r>
-      <w:r>
-        <w:rPr>
-          <w:spacing w:val="44"/>
-        </w:rPr>
-        <w:t xml:space="preserve"> </w:t>
-      </w:r>
-      <w:r>
-        <w:t>o</w:t>
-      </w:r>
-      <w:r>
-        <w:rPr>
-          <w:spacing w:val="43"/>
-        </w:rPr>
-        <w:t xml:space="preserve"> </w:t>
-      </w:r>
-      <w:r>
-        <w:t>estudante</w:t>
-      </w:r>
-      <w:r>
-        <w:rPr>
-          <w:spacing w:val="44"/>
-        </w:rPr>
-        <w:t xml:space="preserve"> </w:t>
-      </w:r>
-      <w:r>
-        <w:t>baixe</w:t>
-      </w:r>
-      <w:r>
-        <w:rPr>
-          <w:spacing w:val="44"/>
-        </w:rPr>
-        <w:t xml:space="preserve"> </w:t>
-      </w:r>
-      <w:r>
-        <w:t>um</w:t>
-      </w:r>
-      <w:r>
-        <w:rPr>
-          <w:spacing w:val="44"/>
-        </w:rPr>
-        <w:t xml:space="preserve"> </w:t>
-      </w:r>
-      <w:r>
-        <w:t>relatório</w:t>
-      </w:r>
-      <w:r>
-        <w:rPr>
-          <w:spacing w:val="44"/>
-        </w:rPr>
-        <w:t xml:space="preserve"> </w:t>
-      </w:r>
-      <w:r>
-        <w:t>detalhado</w:t>
-      </w:r>
-      <w:r>
-        <w:rPr>
-          <w:spacing w:val="44"/>
-        </w:rPr>
-        <w:t xml:space="preserve"> </w:t>
-      </w:r>
-      <w:r>
-        <w:t>de</w:t>
-      </w:r>
-      <w:r>
-        <w:rPr>
-          <w:spacing w:val="44"/>
-        </w:rPr>
-        <w:t xml:space="preserve"> </w:t>
-      </w:r>
-      <w:r>
-        <w:t>suas</w:t>
-      </w:r>
-      <w:r>
-        <w:rPr>
-          <w:spacing w:val="44"/>
-        </w:rPr>
-        <w:t xml:space="preserve"> </w:t>
-      </w:r>
-      <w:r>
-        <w:t>atividades</w:t>
-      </w:r>
-      <w:r>
-        <w:rPr>
-          <w:spacing w:val="-57"/>
-        </w:rPr>
-        <w:t xml:space="preserve"> </w:t>
-      </w:r>
-      <w:r>
-        <w:t>complementares</w:t>
-      </w:r>
-      <w:r>
-        <w:rPr>
-          <w:spacing w:val="-1"/>
-        </w:rPr>
-        <w:t xml:space="preserve"> </w:t>
-      </w:r>
-      <w:r>
-        <w:t>e horas acumuladas em</w:t>
-      </w:r>
-      <w:r>
-        <w:rPr>
-          <w:spacing w:val="-1"/>
-        </w:rPr>
-        <w:t xml:space="preserve"> </w:t>
-      </w:r>
-      <w:r>
-        <w:t>formato PDF.</w:t>
-      </w:r>
-      <w:r>
-        <w:t xml:space="preserve"> As informações devem ser nome da atividade, descrição, horas totais da atividade e horas ganhas em ACC.</w:t>
-      </w:r>
-    </w:p>
-    <w:p>
-      <w:pPr>
-        <w:pStyle w:val="BodyText"/>
-      </w:pPr>
-      <w:r>
-        <w:t>RF1</w:t>
-      </w:r>
-      <w:r>
-        <w:t>4</w:t>
-      </w:r>
-      <w:r>
-        <w:rPr>
-          <w:spacing w:val="58"/>
-        </w:rPr>
-        <w:t xml:space="preserve"> </w:t>
-      </w:r>
-      <w:r>
-        <w:t>-</w:t>
-      </w:r>
-      <w:r>
-        <w:rPr>
-          <w:spacing w:val="59"/>
-        </w:rPr>
-        <w:t xml:space="preserve"> </w:t>
-      </w:r>
-      <w:r>
-        <w:t>O</w:t>
-      </w:r>
-      <w:r>
-        <w:rPr>
-          <w:spacing w:val="59"/>
-        </w:rPr>
-        <w:t xml:space="preserve"> </w:t>
-      </w:r>
-      <w:r>
-        <w:t>sistema</w:t>
-      </w:r>
-      <w:r>
-        <w:rPr>
-          <w:spacing w:val="58"/>
-        </w:rPr>
-        <w:t xml:space="preserve"> </w:t>
-      </w:r>
-      <w:r>
-        <w:t>deve</w:t>
-      </w:r>
-      <w:r>
-        <w:rPr>
-          <w:spacing w:val="59"/>
-        </w:rPr>
-        <w:t xml:space="preserve"> </w:t>
-      </w:r>
-      <w:r>
-        <w:t>enviar</w:t>
-      </w:r>
-      <w:r>
-        <w:rPr>
-          <w:spacing w:val="59"/>
-        </w:rPr>
-        <w:t xml:space="preserve"> </w:t>
-      </w:r>
-      <w:r>
-        <w:t>notificações</w:t>
-      </w:r>
-      <w:r>
-        <w:rPr>
-          <w:spacing w:val="59"/>
-        </w:rPr>
-        <w:t xml:space="preserve"> </w:t>
-      </w:r>
-      <w:r>
-        <w:t>por</w:t>
-      </w:r>
-      <w:r>
-        <w:rPr>
-          <w:spacing w:val="58"/>
-        </w:rPr>
-        <w:t xml:space="preserve"> </w:t>
-      </w:r>
-      <w:r>
-        <w:t>e-mail</w:t>
-      </w:r>
-      <w:r>
-        <w:rPr>
-          <w:spacing w:val="44"/>
-        </w:rPr>
-        <w:t xml:space="preserve"> </w:t>
-      </w:r>
-      <w:r>
-        <w:t>para</w:t>
-      </w:r>
-      <w:r>
-        <w:rPr>
-          <w:spacing w:val="44"/>
-        </w:rPr>
-        <w:t xml:space="preserve"> </w:t>
-      </w:r>
-      <w:r>
-        <w:t>o</w:t>
-      </w:r>
-      <w:r>
-        <w:rPr>
-          <w:spacing w:val="44"/>
-        </w:rPr>
-        <w:t xml:space="preserve"> </w:t>
-      </w:r>
-      <w:r>
-        <w:t>estudante</w:t>
-      </w:r>
-      <w:r>
-        <w:rPr>
-          <w:spacing w:val="44"/>
-        </w:rPr>
-        <w:t xml:space="preserve"> </w:t>
-      </w:r>
-      <w:r>
-        <w:t>quando</w:t>
-      </w:r>
-      <w:r>
-        <w:rPr>
-          <w:spacing w:val="44"/>
-        </w:rPr>
-        <w:t xml:space="preserve"> </w:t>
-      </w:r>
-      <w:r>
-        <w:t>sua</w:t>
-      </w:r>
-      <w:r>
-        <w:rPr>
-          <w:spacing w:val="44"/>
-        </w:rPr>
-        <w:t xml:space="preserve"> </w:t>
-      </w:r>
-      <w:r>
-        <w:t>atividade</w:t>
-      </w:r>
-      <w:r>
-        <w:rPr>
-          <w:spacing w:val="44"/>
-        </w:rPr>
-        <w:t xml:space="preserve"> </w:t>
-      </w:r>
-      <w:r>
-        <w:t>for</w:t>
-      </w:r>
-      <w:r>
-        <w:rPr>
-          <w:spacing w:val="-57"/>
-        </w:rPr>
-        <w:t xml:space="preserve"> </w:t>
-      </w:r>
-      <w:r>
-        <w:t>avaliada ou quando novas atividades forem requeridas.</w:t>
-      </w:r>
-    </w:p>
-    <w:p>
-      <w:pPr>
-        <w:pStyle w:val="BodyText"/>
-        <w:ind w:right="209"/>
-      </w:pPr>
-      <w:r>
-        <w:t>RF1</w:t>
-      </w:r>
-      <w:r>
-        <w:t>5</w:t>
-      </w:r>
-      <w:r>
-        <w:t xml:space="preserve"> - O coordenador</w:t>
-      </w:r>
-      <w:r>
-        <w:t xml:space="preserve"> </w:t>
-      </w:r>
-      <w:r>
-        <w:t>deve poder filtrar e buscar atividades por aluno, curso, status ou</w:t>
-      </w:r>
-      <w:r>
-        <w:rPr>
-          <w:spacing w:val="-57"/>
-        </w:rPr>
-        <w:t xml:space="preserve"> </w:t>
-      </w:r>
-      <w:r>
-        <w:t>tipo de atividade.</w:t>
       </w:r>
     </w:p>
     <w:p>
@@ -4565,7 +4149,7 @@
     </w:p>
     <w:p>
       <w:pPr>
-        <w:pStyle w:val="BodyText"/>
+        <w:pStyle w:val="Corpodetexto"/>
         <w:spacing w:before="0"/>
         <w:ind w:left="0"/>
         <w:rPr>
@@ -4575,7 +4159,7 @@
     </w:p>
     <w:p>
       <w:pPr>
-        <w:pStyle w:val="BodyText"/>
+        <w:pStyle w:val="Corpodetexto"/>
         <w:spacing w:before="0"/>
         <w:ind w:left="0"/>
         <w:rPr>
@@ -4585,7 +4169,7 @@
     </w:p>
     <w:p>
       <w:pPr>
-        <w:pStyle w:val="BodyText"/>
+        <w:pStyle w:val="Corpodetexto"/>
         <w:spacing w:before="0"/>
         <w:ind w:left="0"/>
         <w:rPr>
@@ -4595,7 +4179,7 @@
     </w:p>
     <w:p>
       <w:pPr>
-        <w:pStyle w:val="BodyText"/>
+        <w:pStyle w:val="Corpodetexto"/>
         <w:spacing w:before="9"/>
         <w:ind w:left="0"/>
         <w:rPr>
@@ -4605,7 +4189,7 @@
     </w:p>
     <w:p>
       <w:pPr>
-        <w:pStyle w:val="Heading1"/>
+        <w:pStyle w:val="Ttulo1"/>
         <w:numPr>
           <w:ilvl w:val="1"/>
           <w:numId w:val="2"/>
@@ -4621,7 +4205,7 @@
     </w:p>
     <w:p>
       <w:pPr>
-        <w:pStyle w:val="BodyText"/>
+        <w:pStyle w:val="Corpodetexto"/>
         <w:spacing w:line="343" w:lineRule="auto"/>
         <w:ind w:right="2696"/>
       </w:pPr>
@@ -4649,7 +4233,7 @@
     </w:p>
     <w:p>
       <w:pPr>
-        <w:pStyle w:val="BodyText"/>
+        <w:pStyle w:val="Corpodetexto"/>
         <w:spacing w:before="1"/>
       </w:pPr>
       <w:r>
@@ -4793,7 +4377,7 @@
     </w:p>
     <w:p>
       <w:pPr>
-        <w:pStyle w:val="BodyText"/>
+        <w:pStyle w:val="Corpodetexto"/>
         <w:spacing w:before="3"/>
         <w:ind w:left="0"/>
         <w:rPr>
@@ -4803,7 +4387,7 @@
     </w:p>
     <w:p>
       <w:pPr>
-        <w:pStyle w:val="Heading1"/>
+        <w:pStyle w:val="Ttulo1"/>
         <w:numPr>
           <w:ilvl w:val="1"/>
           <w:numId w:val="2"/>
@@ -4818,7 +4402,7 @@
     </w:p>
     <w:p>
       <w:pPr>
-        <w:pStyle w:val="BodyText"/>
+        <w:pStyle w:val="Corpodetexto"/>
         <w:ind w:right="207"/>
         <w:jc w:val="both"/>
       </w:pPr>
@@ -5052,7 +4636,7 @@
     </w:p>
     <w:p>
       <w:pPr>
-        <w:pStyle w:val="BodyText"/>
+        <w:pStyle w:val="Corpodetexto"/>
         <w:spacing w:before="3"/>
         <w:ind w:left="0"/>
         <w:rPr>
@@ -5062,7 +4646,7 @@
     </w:p>
     <w:p>
       <w:pPr>
-        <w:pStyle w:val="Heading1"/>
+        <w:pStyle w:val="Ttulo1"/>
         <w:numPr>
           <w:ilvl w:val="1"/>
           <w:numId w:val="2"/>
@@ -5078,7 +4662,7 @@
     </w:p>
     <w:p>
       <w:pPr>
-        <w:pStyle w:val="BodyText"/>
+        <w:pStyle w:val="Corpodetexto"/>
         <w:ind w:right="204"/>
         <w:jc w:val="both"/>
       </w:pPr>
@@ -5247,7 +4831,7 @@
     </w:p>
     <w:p>
       <w:pPr>
-        <w:pStyle w:val="BodyText"/>
+        <w:pStyle w:val="Corpodetexto"/>
         <w:spacing w:before="4"/>
         <w:ind w:left="0"/>
         <w:rPr>
@@ -5257,7 +4841,7 @@
     </w:p>
     <w:p>
       <w:pPr>
-        <w:pStyle w:val="Heading1"/>
+        <w:pStyle w:val="Ttulo1"/>
         <w:numPr>
           <w:ilvl w:val="1"/>
           <w:numId w:val="2"/>
@@ -5272,7 +4856,7 @@
     </w:p>
     <w:p>
       <w:pPr>
-        <w:pStyle w:val="BodyText"/>
+        <w:pStyle w:val="Corpodetexto"/>
         <w:ind w:right="229"/>
         <w:jc w:val="both"/>
       </w:pPr>
@@ -5454,7 +5038,7 @@
     </w:p>
     <w:p>
       <w:pPr>
-        <w:pStyle w:val="BodyText"/>
+        <w:pStyle w:val="Corpodetexto"/>
         <w:spacing w:before="4"/>
         <w:ind w:left="0"/>
         <w:rPr>
@@ -5464,7 +5048,7 @@
     </w:p>
     <w:p>
       <w:pPr>
-        <w:pStyle w:val="Heading1"/>
+        <w:pStyle w:val="Ttulo1"/>
         <w:numPr>
           <w:ilvl w:val="1"/>
           <w:numId w:val="2"/>
@@ -5479,7 +5063,7 @@
     </w:p>
     <w:p>
       <w:pPr>
-        <w:pStyle w:val="BodyText"/>
+        <w:pStyle w:val="Corpodetexto"/>
         <w:ind w:right="776"/>
       </w:pPr>
       <w:r>
@@ -5504,7 +5088,7 @@
     </w:p>
     <w:p>
       <w:pPr>
-        <w:pStyle w:val="BodyText"/>
+        <w:pStyle w:val="Corpodetexto"/>
         <w:spacing w:before="10"/>
         <w:ind w:left="0"/>
         <w:rPr>
@@ -5514,7 +5098,7 @@
     </w:p>
     <w:p>
       <w:pPr>
-        <w:pStyle w:val="Heading1"/>
+        <w:pStyle w:val="Ttulo1"/>
         <w:ind w:left="100" w:firstLine="0"/>
       </w:pPr>
       <w:r>
@@ -5523,7 +5107,7 @@
     </w:p>
     <w:p>
       <w:pPr>
-        <w:pStyle w:val="BodyText"/>
+        <w:pStyle w:val="Corpodetexto"/>
         <w:ind w:right="219"/>
         <w:jc w:val="both"/>
       </w:pPr>
@@ -5822,7 +5406,7 @@
     </w:p>
     <w:p>
       <w:pPr>
-        <w:pStyle w:val="BodyText"/>
+        <w:pStyle w:val="Corpodetexto"/>
         <w:spacing w:before="3"/>
         <w:ind w:left="0"/>
         <w:rPr>
@@ -5832,7 +5416,7 @@
     </w:p>
     <w:p>
       <w:pPr>
-        <w:pStyle w:val="Heading2"/>
+        <w:pStyle w:val="Ttulo2"/>
         <w:numPr>
           <w:ilvl w:val="0"/>
           <w:numId w:val="2"/>
@@ -5849,7 +5433,7 @@
     </w:p>
     <w:p>
       <w:pPr>
-        <w:pStyle w:val="BodyText"/>
+        <w:pStyle w:val="Corpodetexto"/>
         <w:ind w:right="154"/>
         <w:jc w:val="both"/>
         <w:rPr>
@@ -5878,21 +5462,21 @@
     </w:p>
     <w:p>
       <w:pPr>
-        <w:pStyle w:val="BodyText"/>
+        <w:pStyle w:val="Corpodetexto"/>
         <w:ind w:right="154"/>
         <w:jc w:val="both"/>
       </w:pPr>
     </w:p>
     <w:p>
       <w:pPr>
-        <w:pStyle w:val="BodyText"/>
+        <w:pStyle w:val="Corpodetexto"/>
         <w:ind w:right="154"/>
         <w:jc w:val="both"/>
       </w:pPr>
     </w:p>
     <w:p>
       <w:pPr>
-        <w:pStyle w:val="BodyText"/>
+        <w:pStyle w:val="Corpodetexto"/>
         <w:spacing w:before="4"/>
         <w:ind w:left="0"/>
         <w:rPr>
@@ -5902,7 +5486,7 @@
     </w:p>
     <w:p>
       <w:pPr>
-        <w:pStyle w:val="Heading2"/>
+        <w:pStyle w:val="Ttulo2"/>
         <w:spacing w:before="1"/>
         <w:ind w:left="100" w:firstLine="0"/>
       </w:pPr>
@@ -5913,7 +5497,7 @@
     </w:p>
     <w:p>
       <w:pPr>
-        <w:pStyle w:val="ListParagraph"/>
+        <w:pStyle w:val="PargrafodaLista"/>
         <w:numPr>
           <w:ilvl w:val="0"/>
           <w:numId w:val="1"/>
@@ -5928,8 +5512,6 @@
           <w:sz w:val="24"/>
         </w:rPr>
       </w:pPr>
-      <w:proofErr w:type="spellStart"/>
-      <w:proofErr w:type="gramStart"/>
       <w:r>
         <w:rPr>
           <w:i/>
@@ -5938,8 +5520,6 @@
         </w:rPr>
         <w:t>G.Kotonya</w:t>
       </w:r>
-      <w:proofErr w:type="spellEnd"/>
-      <w:proofErr w:type="gramEnd"/>
       <w:r>
         <w:rPr>
           <w:i/>
@@ -5966,23 +5546,13 @@
         </w:rPr>
         <w:t xml:space="preserve"> </w:t>
       </w:r>
-      <w:proofErr w:type="spellStart"/>
       <w:r>
         <w:rPr>
           <w:i/>
           <w:sz w:val="24"/>
           <w:lang w:val="en-US"/>
         </w:rPr>
-        <w:t>I.Sommerville</w:t>
-      </w:r>
-      <w:proofErr w:type="spellEnd"/>
-      <w:r>
-        <w:rPr>
-          <w:i/>
-          <w:sz w:val="24"/>
-          <w:lang w:val="en-US"/>
-        </w:rPr>
-        <w:t>.</w:t>
+        <w:t>I.Sommerville.</w:t>
       </w:r>
       <w:r>
         <w:rPr>
@@ -6197,7 +5767,7 @@
     </w:p>
     <w:p>
       <w:pPr>
-        <w:pStyle w:val="ListParagraph"/>
+        <w:pStyle w:val="PargrafodaLista"/>
         <w:numPr>
           <w:ilvl w:val="0"/>
           <w:numId w:val="1"/>
@@ -6364,7 +5934,6 @@
         <w:t xml:space="preserve"> </w:t>
       </w:r>
       <w:hyperlink r:id="rId6">
-        <w:proofErr w:type="spellStart"/>
         <w:r>
           <w:rPr>
             <w:i/>
@@ -6373,40 +5942,7 @@
             <w:u w:val="thick" w:color="00007E"/>
             <w:lang w:val="en-US"/>
           </w:rPr>
-          <w:t>tp</w:t>
-        </w:r>
-        <w:proofErr w:type="spellEnd"/>
-        <w:r>
-          <w:rPr>
-            <w:i/>
-            <w:color w:val="00007E"/>
-            <w:sz w:val="24"/>
-            <w:u w:val="thick" w:color="00007E"/>
-            <w:lang w:val="en-US"/>
-          </w:rPr>
-          <w:t>=&amp;</w:t>
-        </w:r>
-        <w:proofErr w:type="spellStart"/>
-        <w:r>
-          <w:rPr>
-            <w:i/>
-            <w:color w:val="00007E"/>
-            <w:sz w:val="24"/>
-            <w:u w:val="thick" w:color="00007E"/>
-            <w:lang w:val="en-US"/>
-          </w:rPr>
-          <w:t>isnumber</w:t>
-        </w:r>
-        <w:proofErr w:type="spellEnd"/>
-        <w:r>
-          <w:rPr>
-            <w:i/>
-            <w:color w:val="00007E"/>
-            <w:sz w:val="24"/>
-            <w:u w:val="thick" w:color="00007E"/>
-            <w:lang w:val="en-US"/>
-          </w:rPr>
-          <w:t>=15571&amp;arnumber=720574</w:t>
+          <w:t>tp=&amp;isnumber=15571&amp;arnumber=720574</w:t>
         </w:r>
       </w:hyperlink>
       <w:r>
@@ -6547,25 +6083,7 @@
           <w:sz w:val="24"/>
           <w:lang w:val="en-US"/>
         </w:rPr>
-        <w:t xml:space="preserve">2ªed. </w:t>
-      </w:r>
-      <w:proofErr w:type="spellStart"/>
-      <w:r>
-        <w:rPr>
-          <w:i/>
-          <w:sz w:val="24"/>
-          <w:lang w:val="en-US"/>
-        </w:rPr>
-        <w:t>Editora</w:t>
-      </w:r>
-      <w:proofErr w:type="spellEnd"/>
-      <w:r>
-        <w:rPr>
-          <w:i/>
-          <w:sz w:val="24"/>
-          <w:lang w:val="en-US"/>
-        </w:rPr>
-        <w:t xml:space="preserve"> LTC - 2003</w:t>
+        <w:t>2ªed. Editora LTC - 2003</w:t>
       </w:r>
     </w:p>
     <w:p>
@@ -7249,7 +6767,7 @@
       <w:lang w:val="pt-PT"/>
     </w:rPr>
   </w:style>
-  <w:style w:type="paragraph" w:styleId="Heading1">
+  <w:style w:type="paragraph" w:styleId="Ttulo1">
     <w:name w:val="heading 1"/>
     <w:basedOn w:val="Normal"/>
     <w:uiPriority w:val="9"/>
@@ -7267,7 +6785,7 @@
       <w:szCs w:val="24"/>
     </w:rPr>
   </w:style>
-  <w:style w:type="paragraph" w:styleId="Heading2">
+  <w:style w:type="paragraph" w:styleId="Ttulo2">
     <w:name w:val="heading 2"/>
     <w:basedOn w:val="Normal"/>
     <w:uiPriority w:val="9"/>
@@ -7287,13 +6805,13 @@
       <w:szCs w:val="24"/>
     </w:rPr>
   </w:style>
-  <w:style w:type="character" w:default="1" w:styleId="DefaultParagraphFont">
+  <w:style w:type="character" w:default="1" w:styleId="Fontepargpadro">
     <w:name w:val="Default Paragraph Font"/>
     <w:uiPriority w:val="1"/>
     <w:semiHidden/>
     <w:unhideWhenUsed/>
   </w:style>
-  <w:style w:type="table" w:default="1" w:styleId="TableNormal">
+  <w:style w:type="table" w:default="1" w:styleId="Tabelanormal">
     <w:name w:val="Normal Table"/>
     <w:uiPriority w:val="99"/>
     <w:semiHidden/>
@@ -7308,7 +6826,7 @@
       </w:tblCellMar>
     </w:tblPr>
   </w:style>
-  <w:style w:type="numbering" w:default="1" w:styleId="NoList">
+  <w:style w:type="numbering" w:default="1" w:styleId="Semlista">
     <w:name w:val="No List"/>
     <w:uiPriority w:val="99"/>
     <w:semiHidden/>
@@ -7330,9 +6848,10 @@
       </w:tblCellMar>
     </w:tblPr>
   </w:style>
-  <w:style w:type="paragraph" w:styleId="BodyText">
+  <w:style w:type="paragraph" w:styleId="Corpodetexto">
     <w:name w:val="Body Text"/>
     <w:basedOn w:val="Normal"/>
+    <w:link w:val="CorpodetextoChar"/>
     <w:uiPriority w:val="1"/>
     <w:qFormat/>
     <w:pPr>
@@ -7344,7 +6863,7 @@
       <w:szCs w:val="24"/>
     </w:rPr>
   </w:style>
-  <w:style w:type="paragraph" w:styleId="Title">
+  <w:style w:type="paragraph" w:styleId="Ttulo">
     <w:name w:val="Title"/>
     <w:basedOn w:val="Normal"/>
     <w:uiPriority w:val="10"/>
@@ -7358,7 +6877,7 @@
       <w:szCs w:val="28"/>
     </w:rPr>
   </w:style>
-  <w:style w:type="paragraph" w:styleId="ListParagraph">
+  <w:style w:type="paragraph" w:styleId="PargrafodaLista">
     <w:name w:val="List Paragraph"/>
     <w:basedOn w:val="Normal"/>
     <w:uiPriority w:val="1"/>
@@ -7373,6 +6892,19 @@
     <w:basedOn w:val="Normal"/>
     <w:uiPriority w:val="1"/>
     <w:qFormat/>
+  </w:style>
+  <w:style w:type="character" w:customStyle="1" w:styleId="CorpodetextoChar">
+    <w:name w:val="Corpo de texto Char"/>
+    <w:basedOn w:val="Fontepargpadro"/>
+    <w:link w:val="Corpodetexto"/>
+    <w:uiPriority w:val="1"/>
+    <w:rsid w:val="006254DC"/>
+    <w:rPr>
+      <w:rFonts w:ascii="Times New Roman" w:eastAsia="Times New Roman" w:hAnsi="Times New Roman" w:cs="Times New Roman"/>
+      <w:sz w:val="24"/>
+      <w:szCs w:val="24"/>
+      <w:lang w:val="pt-PT"/>
+    </w:rPr>
   </w:style>
 </w:styles>
 </file>

</xml_diff>